<commit_message>
add PCA section to report and update notebooks 0_cleand_dataset and 2_rebalancing_dataset
</commit_message>
<xml_diff>
--- a/Thoracic Srurgery Report.docx
+++ b/Thoracic Srurgery Report.docx
@@ -55,29 +55,7 @@
           <w:szCs w:val="24"/>
           <w:lang w:val="en-GB" w:eastAsia="it-IT"/>
         </w:rPr>
-        <w:t xml:space="preserve"> </w:t>
-      </w:r>
-      <w:proofErr w:type="gramStart"/>
-      <w:r>
-        <w:rPr>
-          <w:rFonts w:eastAsia="Times New Roman" w:cstheme="minorHAnsi"/>
-          <w:color w:val="123654"/>
-          <w:sz w:val="24"/>
-          <w:szCs w:val="24"/>
-          <w:lang w:val="en-GB" w:eastAsia="it-IT"/>
-        </w:rPr>
-        <w:t>In particular this</w:t>
-      </w:r>
-      <w:proofErr w:type="gramEnd"/>
-      <w:r>
-        <w:rPr>
-          <w:rFonts w:eastAsia="Times New Roman" w:cstheme="minorHAnsi"/>
-          <w:color w:val="123654"/>
-          <w:sz w:val="24"/>
-          <w:szCs w:val="24"/>
-          <w:lang w:val="en-GB" w:eastAsia="it-IT"/>
-        </w:rPr>
-        <w:t xml:space="preserve"> dataset p</w:t>
+        <w:t xml:space="preserve"> In particular this dataset p</w:t>
       </w:r>
       <w:r>
         <w:rPr>
@@ -733,27 +711,7 @@
           <w:szCs w:val="24"/>
           <w:lang w:val="en-GB"/>
         </w:rPr>
-        <w:t xml:space="preserve">: Performance status - </w:t>
-      </w:r>
-      <w:proofErr w:type="spellStart"/>
-      <w:r>
-        <w:rPr>
-          <w:rFonts w:cstheme="minorHAnsi"/>
-          <w:sz w:val="24"/>
-          <w:szCs w:val="24"/>
-          <w:lang w:val="en-GB"/>
-        </w:rPr>
-        <w:t>Zubrod</w:t>
-      </w:r>
-      <w:proofErr w:type="spellEnd"/>
-      <w:r>
-        <w:rPr>
-          <w:rFonts w:cstheme="minorHAnsi"/>
-          <w:sz w:val="24"/>
-          <w:szCs w:val="24"/>
-          <w:lang w:val="en-GB"/>
-        </w:rPr>
-        <w:t xml:space="preserve"> scale (PRZ</w:t>
+        <w:t>: Performance status - Zubrod scale (PRZ</w:t>
       </w:r>
       <w:r>
         <w:rPr>
@@ -1410,27 +1368,7 @@
           <w:szCs w:val="24"/>
           <w:lang w:val="en-GB"/>
         </w:rPr>
-        <w:t>(</w:t>
-      </w:r>
-      <w:proofErr w:type="gramStart"/>
-      <w:r>
-        <w:rPr>
-          <w:rFonts w:cstheme="minorHAnsi"/>
-          <w:sz w:val="24"/>
-          <w:szCs w:val="24"/>
-          <w:lang w:val="en-GB"/>
-        </w:rPr>
-        <w:t>T,F</w:t>
-      </w:r>
-      <w:proofErr w:type="gramEnd"/>
-      <w:r>
-        <w:rPr>
-          <w:rFonts w:cstheme="minorHAnsi"/>
-          <w:sz w:val="24"/>
-          <w:szCs w:val="24"/>
-          <w:lang w:val="en-GB"/>
-        </w:rPr>
-        <w:t xml:space="preserve">) </w:t>
+        <w:t xml:space="preserve">(T,F) </w:t>
       </w:r>
     </w:p>
     <w:p>
@@ -1765,48 +1703,17 @@
           <w:szCs w:val="24"/>
           <w:lang w:val="en-GB"/>
         </w:rPr>
-        <w:t xml:space="preserve">decided to make changes to the original dataset </w:t>
-      </w:r>
-      <w:proofErr w:type="gramStart"/>
-      <w:r>
-        <w:rPr>
-          <w:rFonts w:cstheme="minorHAnsi"/>
-          <w:sz w:val="24"/>
-          <w:szCs w:val="24"/>
-          <w:lang w:val="en-GB"/>
-        </w:rPr>
-        <w:t>in order to</w:t>
-      </w:r>
-      <w:proofErr w:type="gramEnd"/>
-      <w:r>
-        <w:rPr>
-          <w:rFonts w:cstheme="minorHAnsi"/>
-          <w:sz w:val="24"/>
-          <w:szCs w:val="24"/>
-          <w:lang w:val="en-GB"/>
-        </w:rPr>
-        <w:t xml:space="preserve"> make it more understandable and easier to use</w:t>
-      </w:r>
-      <w:r>
-        <w:rPr>
-          <w:rFonts w:cstheme="minorHAnsi"/>
-          <w:sz w:val="24"/>
-          <w:szCs w:val="24"/>
-          <w:lang w:val="en-GB"/>
-        </w:rPr>
-        <w:t xml:space="preserve">. </w:t>
-      </w:r>
-      <w:proofErr w:type="gramStart"/>
-      <w:r>
-        <w:rPr>
-          <w:rFonts w:cstheme="minorHAnsi"/>
-          <w:sz w:val="24"/>
-          <w:szCs w:val="24"/>
-          <w:lang w:val="en-GB"/>
-        </w:rPr>
-        <w:t>In particular we</w:t>
-      </w:r>
-      <w:proofErr w:type="gramEnd"/>
+        <w:t>decided to make changes to the original dataset in order to make it more understandable and easier to use</w:t>
+      </w:r>
+      <w:r>
+        <w:rPr>
+          <w:rFonts w:cstheme="minorHAnsi"/>
+          <w:sz w:val="24"/>
+          <w:szCs w:val="24"/>
+          <w:lang w:val="en-GB"/>
+        </w:rPr>
+        <w:t>. In particular we</w:t>
+      </w:r>
       <w:r>
         <w:rPr>
           <w:rFonts w:cstheme="minorHAnsi"/>
@@ -2217,27 +2124,7 @@
           <w:szCs w:val="24"/>
           <w:lang w:val="en-GB"/>
         </w:rPr>
-        <w:t>'PRE14': '</w:t>
-      </w:r>
-      <w:proofErr w:type="spellStart"/>
-      <w:r>
-        <w:rPr>
-          <w:rFonts w:cstheme="minorHAnsi"/>
-          <w:sz w:val="24"/>
-          <w:szCs w:val="24"/>
-          <w:lang w:val="en-GB"/>
-        </w:rPr>
-        <w:t>Tumor_Size</w:t>
-      </w:r>
-      <w:proofErr w:type="spellEnd"/>
-      <w:r>
-        <w:rPr>
-          <w:rFonts w:cstheme="minorHAnsi"/>
-          <w:sz w:val="24"/>
-          <w:szCs w:val="24"/>
-          <w:lang w:val="en-GB"/>
-        </w:rPr>
-        <w:t xml:space="preserve">', </w:t>
+        <w:t xml:space="preserve">'PRE14': 'Tumor_Size', </w:t>
       </w:r>
     </w:p>
     <w:p>
@@ -2262,27 +2149,7 @@
           <w:szCs w:val="24"/>
           <w:lang w:val="en-GB"/>
         </w:rPr>
-        <w:t>'PRE17': '</w:t>
-      </w:r>
-      <w:proofErr w:type="spellStart"/>
-      <w:r>
-        <w:rPr>
-          <w:rFonts w:cstheme="minorHAnsi"/>
-          <w:sz w:val="24"/>
-          <w:szCs w:val="24"/>
-          <w:lang w:val="en-GB"/>
-        </w:rPr>
-        <w:t>Diabetes_Mellitus</w:t>
-      </w:r>
-      <w:proofErr w:type="spellEnd"/>
-      <w:r>
-        <w:rPr>
-          <w:rFonts w:cstheme="minorHAnsi"/>
-          <w:sz w:val="24"/>
-          <w:szCs w:val="24"/>
-          <w:lang w:val="en-GB"/>
-        </w:rPr>
-        <w:t>',</w:t>
+        <w:t>'PRE17': 'Diabetes_Mellitus',</w:t>
       </w:r>
     </w:p>
     <w:p>
@@ -2503,6 +2370,7 @@
       </w:pPr>
       <w:r>
         <w:rPr>
+          <w:noProof/>
           <w:lang w:val="en-GB"/>
         </w:rPr>
         <w:drawing>
@@ -2562,7 +2430,6 @@
           <w:lang w:val="en-GB" w:eastAsia="it-IT"/>
         </w:rPr>
       </w:pPr>
-      <w:proofErr w:type="gramStart"/>
       <w:r>
         <w:rPr>
           <w:rFonts w:eastAsia="Times New Roman" w:cstheme="minorHAnsi"/>
@@ -2576,7 +2443,6 @@
         <w:lastRenderedPageBreak/>
         <w:t>Outliers</w:t>
       </w:r>
-      <w:proofErr w:type="gramEnd"/>
       <w:r>
         <w:rPr>
           <w:rFonts w:eastAsia="Times New Roman" w:cstheme="minorHAnsi"/>
@@ -2655,6 +2521,7 @@
       </w:pPr>
       <w:r>
         <w:rPr>
+          <w:noProof/>
           <w:lang w:val="en-GB"/>
         </w:rPr>
         <w:drawing>
@@ -2715,6 +2582,7 @@
       </w:r>
       <w:r>
         <w:rPr>
+          <w:noProof/>
           <w:lang w:val="en-GB"/>
         </w:rPr>
         <w:drawing>
@@ -2786,6 +2654,7 @@
       </w:pPr>
       <w:r>
         <w:rPr>
+          <w:noProof/>
           <w:lang w:val="en-GB"/>
         </w:rPr>
         <w:drawing>
@@ -2836,7 +2705,6 @@
           <w:lang w:val="en-GB" w:eastAsia="it-IT"/>
         </w:rPr>
       </w:pPr>
-      <w:proofErr w:type="gramStart"/>
       <w:r>
         <w:rPr>
           <w:rFonts w:eastAsia="Times New Roman" w:cstheme="minorHAnsi"/>
@@ -2845,9 +2713,8 @@
           <w:szCs w:val="24"/>
           <w:lang w:val="en-GB" w:eastAsia="it-IT"/>
         </w:rPr>
-        <w:t>So</w:t>
-      </w:r>
-      <w:proofErr w:type="gramEnd"/>
+        <w:t xml:space="preserve">So we decided to remove all data with a FEV1 value grater than 7. In this way we removed 15 outliers. </w:t>
+      </w:r>
       <w:r>
         <w:rPr>
           <w:rFonts w:eastAsia="Times New Roman" w:cstheme="minorHAnsi"/>
@@ -2856,10 +2723,12 @@
           <w:szCs w:val="24"/>
           <w:lang w:val="en-GB" w:eastAsia="it-IT"/>
         </w:rPr>
-        <w:t xml:space="preserve"> we decided to remove all data with a FEV1 value </w:t>
-      </w:r>
-      <w:proofErr w:type="spellStart"/>
-      <w:r>
+        <w:t>Observing the Age attribute it is possible to notice the presence of a possible outlier with a value of about 20. However, we decided to keep it as we think it may contain important information for the purposes of classification.</w:t>
+      </w:r>
+    </w:p>
+    <w:p>
+      <w:pPr>
+        <w:spacing w:after="120" w:line="240" w:lineRule="auto"/>
         <w:rPr>
           <w:rFonts w:eastAsia="Times New Roman" w:cstheme="minorHAnsi"/>
           <w:color w:val="123654"/>
@@ -2867,9 +2736,7 @@
           <w:szCs w:val="24"/>
           <w:lang w:val="en-GB" w:eastAsia="it-IT"/>
         </w:rPr>
-        <w:t>grater</w:t>
-      </w:r>
-      <w:proofErr w:type="spellEnd"/>
+      </w:pPr>
       <w:r>
         <w:rPr>
           <w:rFonts w:eastAsia="Times New Roman" w:cstheme="minorHAnsi"/>
@@ -2878,83 +2745,7 @@
           <w:szCs w:val="24"/>
           <w:lang w:val="en-GB" w:eastAsia="it-IT"/>
         </w:rPr>
-        <w:t xml:space="preserve"> than 7. In this way we removed 15 outliers. </w:t>
-      </w:r>
-      <w:r>
-        <w:rPr>
-          <w:rFonts w:eastAsia="Times New Roman" w:cstheme="minorHAnsi"/>
-          <w:color w:val="123654"/>
-          <w:sz w:val="24"/>
-          <w:szCs w:val="24"/>
-          <w:lang w:val="en-GB" w:eastAsia="it-IT"/>
-        </w:rPr>
-        <w:t xml:space="preserve">Observing the Age </w:t>
-      </w:r>
-      <w:proofErr w:type="gramStart"/>
-      <w:r>
-        <w:rPr>
-          <w:rFonts w:eastAsia="Times New Roman" w:cstheme="minorHAnsi"/>
-          <w:color w:val="123654"/>
-          <w:sz w:val="24"/>
-          <w:szCs w:val="24"/>
-          <w:lang w:val="en-GB" w:eastAsia="it-IT"/>
-        </w:rPr>
-        <w:t>attribute</w:t>
-      </w:r>
-      <w:proofErr w:type="gramEnd"/>
-      <w:r>
-        <w:rPr>
-          <w:rFonts w:eastAsia="Times New Roman" w:cstheme="minorHAnsi"/>
-          <w:color w:val="123654"/>
-          <w:sz w:val="24"/>
-          <w:szCs w:val="24"/>
-          <w:lang w:val="en-GB" w:eastAsia="it-IT"/>
-        </w:rPr>
-        <w:t xml:space="preserve"> it is possible to notice the presence of a possible outlier with a value of about 20. However, we decided to keep it as we think it may contain important information for the purposes of classification.</w:t>
-      </w:r>
-    </w:p>
-    <w:p>
-      <w:pPr>
-        <w:spacing w:after="120" w:line="240" w:lineRule="auto"/>
-        <w:rPr>
-          <w:rFonts w:eastAsia="Times New Roman" w:cstheme="minorHAnsi"/>
-          <w:color w:val="123654"/>
-          <w:sz w:val="24"/>
-          <w:szCs w:val="24"/>
-          <w:lang w:val="en-GB" w:eastAsia="it-IT"/>
-        </w:rPr>
-      </w:pPr>
-      <w:r>
-        <w:rPr>
-          <w:rFonts w:eastAsia="Times New Roman" w:cstheme="minorHAnsi"/>
-          <w:color w:val="123654"/>
-          <w:sz w:val="24"/>
-          <w:szCs w:val="24"/>
-          <w:lang w:val="en-GB" w:eastAsia="it-IT"/>
-        </w:rPr>
-        <w:t xml:space="preserve">After the </w:t>
-      </w:r>
-      <w:proofErr w:type="gramStart"/>
-      <w:r>
-        <w:rPr>
-          <w:rFonts w:eastAsia="Times New Roman" w:cstheme="minorHAnsi"/>
-          <w:color w:val="123654"/>
-          <w:sz w:val="24"/>
-          <w:szCs w:val="24"/>
-          <w:lang w:val="en-GB" w:eastAsia="it-IT"/>
-        </w:rPr>
-        <w:t>outliers</w:t>
-      </w:r>
-      <w:proofErr w:type="gramEnd"/>
-      <w:r>
-        <w:rPr>
-          <w:rFonts w:eastAsia="Times New Roman" w:cstheme="minorHAnsi"/>
-          <w:color w:val="123654"/>
-          <w:sz w:val="24"/>
-          <w:szCs w:val="24"/>
-          <w:lang w:val="en-GB" w:eastAsia="it-IT"/>
-        </w:rPr>
-        <w:t xml:space="preserve"> removal, the dataset contains 455 instances against the starting 470.</w:t>
+        <w:t>After the outliers removal, the dataset contains 455 instances against the starting 470.</w:t>
       </w:r>
       <w:r>
         <w:rPr>
@@ -3137,7 +2928,6 @@
           <w:lang w:val="en-GB" w:eastAsia="it-IT"/>
         </w:rPr>
       </w:pPr>
-      <w:proofErr w:type="gramStart"/>
       <w:r>
         <w:rPr>
           <w:rFonts w:eastAsia="Times New Roman" w:cstheme="minorHAnsi"/>
@@ -3146,9 +2936,8 @@
           <w:szCs w:val="24"/>
           <w:lang w:val="en-GB" w:eastAsia="it-IT"/>
         </w:rPr>
-        <w:t>In order to</w:t>
-      </w:r>
-      <w:proofErr w:type="gramEnd"/>
+        <w:t xml:space="preserve">In order to retrieve some information on how the attributes influence the decision, we plotted the boxplots of the </w:t>
+      </w:r>
       <w:r>
         <w:rPr>
           <w:rFonts w:eastAsia="Times New Roman" w:cstheme="minorHAnsi"/>
@@ -3157,7 +2946,7 @@
           <w:szCs w:val="24"/>
           <w:lang w:val="en-GB" w:eastAsia="it-IT"/>
         </w:rPr>
-        <w:t xml:space="preserve"> retrieve some information on how the attributes influence the decision, we plotted the boxplots of the </w:t>
+        <w:t>continuous</w:t>
       </w:r>
       <w:r>
         <w:rPr>
@@ -3167,7 +2956,7 @@
           <w:szCs w:val="24"/>
           <w:lang w:val="en-GB" w:eastAsia="it-IT"/>
         </w:rPr>
-        <w:t>continuous</w:t>
+        <w:t xml:space="preserve"> variables</w:t>
       </w:r>
       <w:r>
         <w:rPr>
@@ -3177,9 +2966,12 @@
           <w:szCs w:val="24"/>
           <w:lang w:val="en-GB" w:eastAsia="it-IT"/>
         </w:rPr>
-        <w:t xml:space="preserve"> variables</w:t>
-      </w:r>
-      <w:r>
+        <w:t xml:space="preserve"> considering separately the cases in which the class label "Death_1yr" was positive (True) and the cases in which it was negative (False). The results are shown below:</w:t>
+      </w:r>
+    </w:p>
+    <w:p>
+      <w:pPr>
+        <w:spacing w:after="0" w:line="240" w:lineRule="auto"/>
         <w:rPr>
           <w:rFonts w:eastAsia="Times New Roman" w:cstheme="minorHAnsi"/>
           <w:color w:val="123654"/>
@@ -3187,22 +2979,10 @@
           <w:szCs w:val="24"/>
           <w:lang w:val="en-GB" w:eastAsia="it-IT"/>
         </w:rPr>
-        <w:t xml:space="preserve"> considering separately the cases in which the class label "Death_1yr" was positive (True) and the cases in which it was negative (False). The results are shown below:</w:t>
-      </w:r>
-    </w:p>
-    <w:p>
-      <w:pPr>
-        <w:spacing w:after="0" w:line="240" w:lineRule="auto"/>
-        <w:rPr>
-          <w:rFonts w:eastAsia="Times New Roman" w:cstheme="minorHAnsi"/>
-          <w:color w:val="123654"/>
-          <w:sz w:val="24"/>
-          <w:szCs w:val="24"/>
-          <w:lang w:val="en-GB" w:eastAsia="it-IT"/>
-        </w:rPr>
-      </w:pPr>
-      <w:r>
-        <w:rPr>
+      </w:pPr>
+      <w:r>
+        <w:rPr>
+          <w:noProof/>
           <w:lang w:val="en-GB"/>
         </w:rPr>
         <w:drawing>
@@ -3257,6 +3037,7 @@
       </w:r>
       <w:r>
         <w:rPr>
+          <w:noProof/>
           <w:lang w:val="en-GB"/>
         </w:rPr>
         <w:drawing>
@@ -3324,6 +3105,7 @@
       </w:pPr>
       <w:r>
         <w:rPr>
+          <w:noProof/>
           <w:lang w:val="en-GB"/>
         </w:rPr>
         <w:drawing>
@@ -3488,40 +3270,21 @@
           <w:szCs w:val="24"/>
           <w:lang w:val="en-GB"/>
         </w:rPr>
-        <w:t xml:space="preserve">After that, </w:t>
-      </w:r>
-      <w:proofErr w:type="gramStart"/>
-      <w:r>
-        <w:rPr>
-          <w:rFonts w:cstheme="minorHAnsi"/>
-          <w:sz w:val="24"/>
-          <w:szCs w:val="24"/>
-          <w:lang w:val="en-GB"/>
-        </w:rPr>
-        <w:t>in order to</w:t>
-      </w:r>
-      <w:proofErr w:type="gramEnd"/>
-      <w:r>
-        <w:rPr>
-          <w:rFonts w:cstheme="minorHAnsi"/>
-          <w:sz w:val="24"/>
-          <w:szCs w:val="24"/>
-          <w:lang w:val="en-GB"/>
-        </w:rPr>
-        <w:t xml:space="preserve"> better the distribution of all attributes, we plotted various histogram and bar graph:</w:t>
-      </w:r>
-    </w:p>
-    <w:p>
-      <w:pPr>
-        <w:rPr>
-          <w:rFonts w:cstheme="minorHAnsi"/>
-          <w:sz w:val="24"/>
-          <w:szCs w:val="24"/>
-          <w:lang w:val="en-GB"/>
-        </w:rPr>
-      </w:pPr>
-      <w:r>
-        <w:rPr>
+        <w:t>After that, in order to better the distribution of all attributes, we plotted various histogram and bar graph:</w:t>
+      </w:r>
+    </w:p>
+    <w:p>
+      <w:pPr>
+        <w:rPr>
+          <w:rFonts w:cstheme="minorHAnsi"/>
+          <w:sz w:val="24"/>
+          <w:szCs w:val="24"/>
+          <w:lang w:val="en-GB"/>
+        </w:rPr>
+      </w:pPr>
+      <w:r>
+        <w:rPr>
+          <w:noProof/>
           <w:lang w:val="en-GB"/>
         </w:rPr>
         <w:drawing>
@@ -3568,6 +3331,7 @@
       </w:r>
       <w:r>
         <w:rPr>
+          <w:noProof/>
           <w:lang w:val="en-GB"/>
         </w:rPr>
         <w:drawing>
@@ -3615,6 +3379,7 @@
       </w:pPr>
       <w:r>
         <w:rPr>
+          <w:noProof/>
           <w:lang w:val="en-GB"/>
         </w:rPr>
         <w:lastRenderedPageBreak/>
@@ -3662,6 +3427,7 @@
       </w:r>
       <w:r>
         <w:rPr>
+          <w:noProof/>
           <w:lang w:val="en-GB"/>
         </w:rPr>
         <w:drawing>
@@ -3709,6 +3475,7 @@
       </w:pPr>
       <w:r>
         <w:rPr>
+          <w:noProof/>
           <w:lang w:val="en-GB"/>
         </w:rPr>
         <w:drawing>
@@ -3769,6 +3536,7 @@
       </w:r>
       <w:r>
         <w:rPr>
+          <w:noProof/>
           <w:lang w:val="en-GB"/>
         </w:rPr>
         <w:drawing>
@@ -3822,6 +3590,7 @@
       </w:pPr>
       <w:r>
         <w:rPr>
+          <w:noProof/>
           <w:lang w:val="en-GB"/>
         </w:rPr>
         <w:drawing>
@@ -3868,6 +3637,7 @@
       </w:r>
       <w:r>
         <w:rPr>
+          <w:noProof/>
           <w:lang w:val="en-GB"/>
         </w:rPr>
         <w:drawing>
@@ -3914,6 +3684,7 @@
       </w:r>
       <w:r>
         <w:rPr>
+          <w:noProof/>
           <w:lang w:val="en-GB"/>
         </w:rPr>
         <w:drawing>
@@ -3972,19 +3743,11 @@
           <w:lang w:val="en-GB"/>
         </w:rPr>
       </w:pPr>
-      <w:proofErr w:type="gramStart"/>
-      <w:r>
-        <w:rPr>
-          <w:lang w:val="en-GB"/>
-        </w:rPr>
-        <w:t>In order to</w:t>
-      </w:r>
-      <w:proofErr w:type="gramEnd"/>
-      <w:r>
-        <w:rPr>
-          <w:lang w:val="en-GB"/>
-        </w:rPr>
-        <w:t xml:space="preserve"> better unde</w:t>
+      <w:r>
+        <w:rPr>
+          <w:lang w:val="en-GB"/>
+        </w:rPr>
+        <w:t>In order to better unde</w:t>
       </w:r>
       <w:r>
         <w:rPr>
@@ -4008,6 +3771,7 @@
       </w:pPr>
       <w:r>
         <w:rPr>
+          <w:noProof/>
           <w:lang w:val="en-GB"/>
         </w:rPr>
         <w:drawing>
@@ -4359,27 +4123,7 @@
           <w:szCs w:val="24"/>
           <w:lang w:val="en-GB"/>
         </w:rPr>
-        <w:t xml:space="preserve">, </w:t>
-      </w:r>
-      <w:proofErr w:type="gramStart"/>
-      <w:r>
-        <w:rPr>
-          <w:rFonts w:cstheme="minorHAnsi"/>
-          <w:sz w:val="24"/>
-          <w:szCs w:val="24"/>
-          <w:lang w:val="en-GB"/>
-        </w:rPr>
-        <w:t>in order to</w:t>
-      </w:r>
-      <w:proofErr w:type="gramEnd"/>
-      <w:r>
-        <w:rPr>
-          <w:rFonts w:cstheme="minorHAnsi"/>
-          <w:sz w:val="24"/>
-          <w:szCs w:val="24"/>
-          <w:lang w:val="en-GB"/>
-        </w:rPr>
-        <w:t xml:space="preserve"> improve </w:t>
+        <w:t xml:space="preserve">, in order to improve </w:t>
       </w:r>
       <w:r>
         <w:rPr>
@@ -4410,25 +4154,14 @@
           <w:lang w:val="en-GB"/>
         </w:rPr>
       </w:pPr>
-      <w:proofErr w:type="gramStart"/>
-      <w:r>
-        <w:rPr>
-          <w:rFonts w:cstheme="minorHAnsi"/>
-          <w:sz w:val="24"/>
-          <w:szCs w:val="24"/>
-          <w:lang w:val="en-GB"/>
-        </w:rPr>
-        <w:t>First of all</w:t>
-      </w:r>
-      <w:proofErr w:type="gramEnd"/>
-      <w:r>
-        <w:rPr>
-          <w:rFonts w:cstheme="minorHAnsi"/>
-          <w:sz w:val="24"/>
-          <w:szCs w:val="24"/>
-          <w:lang w:val="en-GB"/>
-        </w:rPr>
-        <w:t>, we split the entire dataset in training</w:t>
+      <w:r>
+        <w:rPr>
+          <w:rFonts w:cstheme="minorHAnsi"/>
+          <w:sz w:val="24"/>
+          <w:szCs w:val="24"/>
+          <w:lang w:val="en-GB"/>
+        </w:rPr>
+        <w:t>First of all, we split the entire dataset in training</w:t>
       </w:r>
       <w:r>
         <w:rPr>
@@ -4738,16 +4471,7 @@
           <w:szCs w:val="24"/>
           <w:lang w:val="en-GB"/>
         </w:rPr>
-        <w:t>intact</w:t>
-      </w:r>
-      <w:r>
-        <w:rPr>
-          <w:rFonts w:cstheme="minorHAnsi"/>
-          <w:sz w:val="24"/>
-          <w:szCs w:val="24"/>
-          <w:lang w:val="en-GB"/>
-        </w:rPr>
-        <w:t xml:space="preserve"> </w:t>
+        <w:t xml:space="preserve">intact </w:t>
       </w:r>
       <w:r>
         <w:rPr>
@@ -4850,6 +4574,9 @@
         <w:t>Random Oversampling is one of the main</w:t>
       </w:r>
       <w:r>
+        <w:rPr>
+          <w:lang w:val="en-GB"/>
+        </w:rPr>
         <w:t xml:space="preserve"> </w:t>
       </w:r>
       <w:r>
@@ -4907,6 +4634,9 @@
         <w:t>,</w:t>
       </w:r>
       <w:r>
+        <w:rPr>
+          <w:lang w:val="en-GB"/>
+        </w:rPr>
         <w:t xml:space="preserve"> </w:t>
       </w:r>
       <w:r>
@@ -5120,6 +4850,7 @@
       <w:r>
         <w:rPr>
           <w:noProof/>
+          <w:lang w:val="en-GB"/>
         </w:rPr>
         <w:t xml:space="preserve"> </w:t>
       </w:r>
@@ -5307,21 +5038,7 @@
           <w:rFonts w:cstheme="minorHAnsi"/>
           <w:lang w:val="en-GB"/>
         </w:rPr>
-        <w:t>to the model.</w:t>
-      </w:r>
-      <w:r>
-        <w:rPr>
-          <w:rFonts w:cstheme="minorHAnsi"/>
-          <w:lang w:val="en-GB"/>
-        </w:rPr>
-        <w:t xml:space="preserve"> </w:t>
-      </w:r>
-      <w:r>
-        <w:rPr>
-          <w:rFonts w:cstheme="minorHAnsi"/>
-          <w:lang w:val="en-GB"/>
-        </w:rPr>
-        <w:t>An improvement on duplicating examples from the minority class is to synthesize new examples from the minority class</w:t>
+        <w:t>to the model. An improvement on duplicating examples from the minority class is to synthesize new examples from the minority class</w:t>
       </w:r>
       <w:r>
         <w:rPr>
@@ -5335,14 +5052,7 @@
           <w:rFonts w:cstheme="minorHAnsi"/>
           <w:lang w:val="en-GB"/>
         </w:rPr>
-        <w:t>. This is a type of data augmentation for tabular data and can be very effective.</w:t>
-      </w:r>
-      <w:r>
-        <w:rPr>
-          <w:rFonts w:cstheme="minorHAnsi"/>
-          <w:lang w:val="en-GB"/>
-        </w:rPr>
-        <w:t xml:space="preserve"> </w:t>
+        <w:t xml:space="preserve">. This is a type of data augmentation for tabular data and can be very effective. </w:t>
       </w:r>
       <w:r>
         <w:rPr>
@@ -5365,7 +5075,15 @@
           <w:bCs/>
           <w:lang w:val="en-GB"/>
         </w:rPr>
-        <w:t>Synthetic Minority Oversampling T</w:t>
+        <w:t>Synthetic Minority Oversampling Technique</w:t>
+      </w:r>
+      <w:r>
+        <w:rPr>
+          <w:rFonts w:cstheme="minorHAnsi"/>
+          <w:u w:val="single"/>
+          <w:lang w:val="en-GB"/>
+        </w:rPr>
+        <w:t xml:space="preserve"> </w:t>
       </w:r>
       <w:r>
         <w:rPr>
@@ -5374,7 +5092,93 @@
           <w:bCs/>
           <w:lang w:val="en-GB"/>
         </w:rPr>
-        <w:t>e</w:t>
+        <w:t>(SMOTE).</w:t>
+      </w:r>
+    </w:p>
+    <w:p>
+      <w:pPr>
+        <w:spacing w:after="0"/>
+        <w:rPr>
+          <w:rFonts w:cstheme="minorHAnsi"/>
+          <w:lang w:val="en-GB"/>
+        </w:rPr>
+      </w:pPr>
+      <w:r>
+        <w:rPr>
+          <w:rFonts w:cstheme="minorHAnsi"/>
+          <w:lang w:val="en-GB"/>
+        </w:rPr>
+        <w:t xml:space="preserve">SMOTE works by utilizing a k-nearest neighbour algorithm to create synthetic data. </w:t>
+      </w:r>
+      <w:r>
+        <w:rPr>
+          <w:rFonts w:cstheme="minorHAnsi"/>
+          <w:lang w:val="en-GB"/>
+        </w:rPr>
+        <w:t>F</w:t>
+      </w:r>
+      <w:r>
+        <w:rPr>
+          <w:rFonts w:cstheme="minorHAnsi"/>
+          <w:lang w:val="en-GB"/>
+        </w:rPr>
+        <w:t xml:space="preserve">irst </w:t>
+      </w:r>
+      <w:r>
+        <w:rPr>
+          <w:rFonts w:cstheme="minorHAnsi"/>
+          <w:lang w:val="en-GB"/>
+        </w:rPr>
+        <w:t xml:space="preserve">it </w:t>
+      </w:r>
+      <w:r>
+        <w:rPr>
+          <w:rFonts w:cstheme="minorHAnsi"/>
+          <w:lang w:val="en-GB"/>
+        </w:rPr>
+        <w:t>start</w:t>
+      </w:r>
+      <w:r>
+        <w:rPr>
+          <w:rFonts w:cstheme="minorHAnsi"/>
+          <w:lang w:val="en-GB"/>
+        </w:rPr>
+        <w:t>s</w:t>
+      </w:r>
+      <w:r>
+        <w:rPr>
+          <w:rFonts w:cstheme="minorHAnsi"/>
+          <w:lang w:val="en-GB"/>
+        </w:rPr>
+        <w:t xml:space="preserve"> by choosing random data from the minority class, then k-nearest neighbours from the data are set. A randomly selected neighbo</w:t>
+      </w:r>
+      <w:r>
+        <w:rPr>
+          <w:rFonts w:cstheme="minorHAnsi"/>
+          <w:lang w:val="en-GB"/>
+        </w:rPr>
+        <w:t>u</w:t>
+      </w:r>
+      <w:r>
+        <w:rPr>
+          <w:rFonts w:cstheme="minorHAnsi"/>
+          <w:lang w:val="en-GB"/>
+        </w:rPr>
+        <w:t xml:space="preserve">r is chosen and a synthetic example is created at a randomly selected point between the two examples in feature space. </w:t>
+      </w:r>
+      <w:r>
+        <w:rPr>
+          <w:rFonts w:cstheme="minorHAnsi"/>
+          <w:lang w:val="en-GB"/>
+        </w:rPr>
+        <w:t xml:space="preserve">In other words, </w:t>
+      </w:r>
+      <w:r>
+        <w:rPr>
+          <w:rFonts w:cstheme="minorHAnsi"/>
+          <w:lang w:val="en-GB"/>
+        </w:rPr>
+        <w:t xml:space="preserve">SMOTE first selects a minority class instance </w:t>
       </w:r>
       <w:r>
         <w:rPr>
@@ -5383,15 +5187,42 @@
           <w:bCs/>
           <w:lang w:val="en-GB"/>
         </w:rPr>
-        <w:t>chnique</w:t>
-      </w:r>
-      <w:r>
-        <w:rPr>
-          <w:rFonts w:cstheme="minorHAnsi"/>
-          <w:u w:val="single"/>
-          <w:lang w:val="en-GB"/>
-        </w:rPr>
-        <w:t xml:space="preserve"> </w:t>
+        <w:t>a</w:t>
+      </w:r>
+      <w:r>
+        <w:rPr>
+          <w:rFonts w:cstheme="minorHAnsi"/>
+          <w:lang w:val="en-GB"/>
+        </w:rPr>
+        <w:t xml:space="preserve"> at random and finds its k nearest minority class neighbo</w:t>
+      </w:r>
+      <w:r>
+        <w:rPr>
+          <w:rFonts w:cstheme="minorHAnsi"/>
+          <w:lang w:val="en-GB"/>
+        </w:rPr>
+        <w:t>u</w:t>
+      </w:r>
+      <w:r>
+        <w:rPr>
+          <w:rFonts w:cstheme="minorHAnsi"/>
+          <w:lang w:val="en-GB"/>
+        </w:rPr>
+        <w:t>rs. The synthetic instance is then created by choosing one of the k nearest neighbo</w:t>
+      </w:r>
+      <w:r>
+        <w:rPr>
+          <w:rFonts w:cstheme="minorHAnsi"/>
+          <w:lang w:val="en-GB"/>
+        </w:rPr>
+        <w:t>u</w:t>
+      </w:r>
+      <w:r>
+        <w:rPr>
+          <w:rFonts w:cstheme="minorHAnsi"/>
+          <w:lang w:val="en-GB"/>
+        </w:rPr>
+        <w:t xml:space="preserve">rs </w:t>
       </w:r>
       <w:r>
         <w:rPr>
@@ -5400,116 +5231,14 @@
           <w:bCs/>
           <w:lang w:val="en-GB"/>
         </w:rPr>
-        <w:t>(SMOTE).</w:t>
-      </w:r>
-    </w:p>
-    <w:p>
-      <w:pPr>
-        <w:spacing w:after="0"/>
-        <w:rPr>
-          <w:rFonts w:cstheme="minorHAnsi"/>
-          <w:lang w:val="en-GB"/>
-        </w:rPr>
-      </w:pPr>
-      <w:r>
-        <w:rPr>
-          <w:rFonts w:cstheme="minorHAnsi"/>
-          <w:lang w:val="en-GB"/>
-        </w:rPr>
-        <w:t xml:space="preserve">SMOTE works by utilizing a k-nearest neighbour algorithm to create synthetic data. </w:t>
-      </w:r>
-      <w:r>
-        <w:rPr>
-          <w:rFonts w:cstheme="minorHAnsi"/>
-          <w:lang w:val="en-GB"/>
-        </w:rPr>
-        <w:t>F</w:t>
-      </w:r>
-      <w:r>
-        <w:rPr>
-          <w:rFonts w:cstheme="minorHAnsi"/>
-          <w:lang w:val="en-GB"/>
-        </w:rPr>
-        <w:t xml:space="preserve">irst </w:t>
-      </w:r>
-      <w:r>
-        <w:rPr>
-          <w:rFonts w:cstheme="minorHAnsi"/>
-          <w:lang w:val="en-GB"/>
-        </w:rPr>
-        <w:t xml:space="preserve">it </w:t>
-      </w:r>
-      <w:r>
-        <w:rPr>
-          <w:rFonts w:cstheme="minorHAnsi"/>
-          <w:lang w:val="en-GB"/>
-        </w:rPr>
-        <w:t>start</w:t>
-      </w:r>
-      <w:r>
-        <w:rPr>
-          <w:rFonts w:cstheme="minorHAnsi"/>
-          <w:lang w:val="en-GB"/>
-        </w:rPr>
-        <w:t>s</w:t>
-      </w:r>
-      <w:r>
-        <w:rPr>
-          <w:rFonts w:cstheme="minorHAnsi"/>
-          <w:lang w:val="en-GB"/>
-        </w:rPr>
-        <w:t xml:space="preserve"> by choosing random data from the minority class, then k-nearest neighbours from the data are set. A randomly selected neighbo</w:t>
-      </w:r>
-      <w:r>
-        <w:rPr>
-          <w:rFonts w:cstheme="minorHAnsi"/>
-          <w:lang w:val="en-GB"/>
-        </w:rPr>
-        <w:t>u</w:t>
-      </w:r>
-      <w:r>
-        <w:rPr>
-          <w:rFonts w:cstheme="minorHAnsi"/>
-          <w:lang w:val="en-GB"/>
-        </w:rPr>
-        <w:t xml:space="preserve">r is </w:t>
-      </w:r>
-      <w:proofErr w:type="gramStart"/>
-      <w:r>
-        <w:rPr>
-          <w:rFonts w:cstheme="minorHAnsi"/>
-          <w:lang w:val="en-GB"/>
-        </w:rPr>
-        <w:t>chosen</w:t>
-      </w:r>
-      <w:proofErr w:type="gramEnd"/>
-      <w:r>
-        <w:rPr>
-          <w:rFonts w:cstheme="minorHAnsi"/>
-          <w:lang w:val="en-GB"/>
-        </w:rPr>
-        <w:t xml:space="preserve"> and a synthetic example is created at a randomly selected point between the two examples in feature space.</w:t>
-      </w:r>
-      <w:r>
-        <w:rPr>
-          <w:rFonts w:cstheme="minorHAnsi"/>
-          <w:lang w:val="en-GB"/>
-        </w:rPr>
-        <w:t xml:space="preserve"> </w:t>
-      </w:r>
-      <w:r>
-        <w:rPr>
-          <w:rFonts w:cstheme="minorHAnsi"/>
-          <w:lang w:val="en-GB"/>
-        </w:rPr>
-        <w:t xml:space="preserve">In other words, </w:t>
-      </w:r>
-      <w:r>
-        <w:rPr>
-          <w:rFonts w:cstheme="minorHAnsi"/>
-          <w:lang w:val="en-GB"/>
-        </w:rPr>
-        <w:t xml:space="preserve">SMOTE first selects a minority class instance </w:t>
+        <w:t>b</w:t>
+      </w:r>
+      <w:r>
+        <w:rPr>
+          <w:rFonts w:cstheme="minorHAnsi"/>
+          <w:lang w:val="en-GB"/>
+        </w:rPr>
+        <w:t xml:space="preserve"> at random and connecting </w:t>
       </w:r>
       <w:r>
         <w:rPr>
@@ -5525,35 +5254,7 @@
           <w:rFonts w:cstheme="minorHAnsi"/>
           <w:lang w:val="en-GB"/>
         </w:rPr>
-        <w:t xml:space="preserve"> at random and finds its k nearest minority class neighbo</w:t>
-      </w:r>
-      <w:r>
-        <w:rPr>
-          <w:rFonts w:cstheme="minorHAnsi"/>
-          <w:lang w:val="en-GB"/>
-        </w:rPr>
-        <w:t>u</w:t>
-      </w:r>
-      <w:r>
-        <w:rPr>
-          <w:rFonts w:cstheme="minorHAnsi"/>
-          <w:lang w:val="en-GB"/>
-        </w:rPr>
-        <w:t>rs. The synthetic instance is then created by choosing one of the k nearest neighbo</w:t>
-      </w:r>
-      <w:r>
-        <w:rPr>
-          <w:rFonts w:cstheme="minorHAnsi"/>
-          <w:lang w:val="en-GB"/>
-        </w:rPr>
-        <w:t>u</w:t>
-      </w:r>
-      <w:r>
-        <w:rPr>
-          <w:rFonts w:cstheme="minorHAnsi"/>
-          <w:lang w:val="en-GB"/>
-        </w:rPr>
-        <w:t xml:space="preserve">rs </w:t>
+        <w:t xml:space="preserve"> and </w:t>
       </w:r>
       <w:r>
         <w:rPr>
@@ -5569,7 +5270,7 @@
           <w:rFonts w:cstheme="minorHAnsi"/>
           <w:lang w:val="en-GB"/>
         </w:rPr>
-        <w:t xml:space="preserve"> at random and connecting </w:t>
+        <w:t xml:space="preserve"> to form a line segment in the feature space. The synthetic instances are generated as a convex combination of the two chosen instances </w:t>
       </w:r>
       <w:r>
         <w:rPr>
@@ -5578,14 +5279,14 @@
           <w:bCs/>
           <w:lang w:val="en-GB"/>
         </w:rPr>
-        <w:t>a</w:t>
-      </w:r>
-      <w:r>
-        <w:rPr>
-          <w:rFonts w:cstheme="minorHAnsi"/>
-          <w:lang w:val="en-GB"/>
-        </w:rPr>
-        <w:t xml:space="preserve"> and </w:t>
+        <w:t xml:space="preserve">a </w:t>
+      </w:r>
+      <w:r>
+        <w:rPr>
+          <w:rFonts w:cstheme="minorHAnsi"/>
+          <w:lang w:val="en-GB"/>
+        </w:rPr>
+        <w:t xml:space="preserve">and </w:t>
       </w:r>
       <w:r>
         <w:rPr>
@@ -5601,9 +5302,52 @@
           <w:rFonts w:cstheme="minorHAnsi"/>
           <w:lang w:val="en-GB"/>
         </w:rPr>
-        <w:t xml:space="preserve"> to form a line segment in the feature space. The synthetic instances are generated as a convex combination of the two chosen instances </w:t>
-      </w:r>
-      <w:proofErr w:type="gramStart"/>
+        <w:t xml:space="preserve">. </w:t>
+      </w:r>
+    </w:p>
+    <w:p>
+      <w:pPr>
+        <w:rPr>
+          <w:rFonts w:cstheme="minorHAnsi"/>
+          <w:lang w:val="en-GB"/>
+        </w:rPr>
+      </w:pPr>
+      <w:r>
+        <w:rPr>
+          <w:rFonts w:cstheme="minorHAnsi"/>
+          <w:lang w:val="en-GB"/>
+        </w:rPr>
+        <w:t>The procedure is repeated enough times until the minority class has the same proportion as the majority class.</w:t>
+      </w:r>
+      <w:r>
+        <w:rPr>
+          <w:rFonts w:cstheme="minorHAnsi"/>
+          <w:lang w:val="en-GB"/>
+        </w:rPr>
+        <w:tab/>
+      </w:r>
+    </w:p>
+    <w:p>
+      <w:pPr>
+        <w:rPr>
+          <w:rFonts w:cstheme="minorHAnsi"/>
+          <w:lang w:val="en-GB"/>
+        </w:rPr>
+      </w:pPr>
+      <w:r>
+        <w:rPr>
+          <w:rFonts w:cstheme="minorHAnsi"/>
+          <w:lang w:val="en-GB"/>
+        </w:rPr>
+        <w:t>Because in our dataset there are categorical variables, as well as continuous variables</w:t>
+      </w:r>
+      <w:r>
+        <w:rPr>
+          <w:rFonts w:cstheme="minorHAnsi"/>
+          <w:lang w:val="en-GB"/>
+        </w:rPr>
+        <w:t xml:space="preserve">, we used a variation of SMOTE, called </w:t>
+      </w:r>
       <w:r>
         <w:rPr>
           <w:rFonts w:cstheme="minorHAnsi"/>
@@ -5611,16 +5355,8 @@
           <w:bCs/>
           <w:lang w:val="en-GB"/>
         </w:rPr>
-        <w:t xml:space="preserve">a </w:t>
-      </w:r>
-      <w:r>
-        <w:rPr>
-          <w:rFonts w:cstheme="minorHAnsi"/>
-          <w:lang w:val="en-GB"/>
-        </w:rPr>
-        <w:t>and</w:t>
-      </w:r>
-      <w:proofErr w:type="gramEnd"/>
+        <w:t>SMOTE-NC.</w:t>
+      </w:r>
       <w:r>
         <w:rPr>
           <w:rFonts w:cstheme="minorHAnsi"/>
@@ -5631,18 +5367,9 @@
       <w:r>
         <w:rPr>
           <w:rFonts w:cstheme="minorHAnsi"/>
-          <w:b/>
-          <w:bCs/>
-          <w:lang w:val="en-GB"/>
-        </w:rPr>
-        <w:t>b</w:t>
-      </w:r>
-      <w:r>
-        <w:rPr>
-          <w:rFonts w:cstheme="minorHAnsi"/>
-          <w:lang w:val="en-GB"/>
-        </w:rPr>
-        <w:t>.</w:t>
+          <w:lang w:val="en-GB"/>
+        </w:rPr>
+        <w:t>Indeed, if we had oversampled categorical variables using standard SMOTE, we would have</w:t>
       </w:r>
       <w:r>
         <w:rPr>
@@ -5651,80 +5378,6 @@
         </w:rPr>
         <w:t xml:space="preserve"> </w:t>
       </w:r>
-    </w:p>
-    <w:p>
-      <w:pPr>
-        <w:rPr>
-          <w:rFonts w:cstheme="minorHAnsi"/>
-          <w:lang w:val="en-GB"/>
-        </w:rPr>
-      </w:pPr>
-      <w:r>
-        <w:rPr>
-          <w:rFonts w:cstheme="minorHAnsi"/>
-          <w:lang w:val="en-GB"/>
-        </w:rPr>
-        <w:t>The procedure is repeated enough times until the minority class has the same proportion as the majority class.</w:t>
-      </w:r>
-      <w:r>
-        <w:rPr>
-          <w:rFonts w:cstheme="minorHAnsi"/>
-          <w:lang w:val="en-GB"/>
-        </w:rPr>
-        <w:tab/>
-      </w:r>
-    </w:p>
-    <w:p>
-      <w:pPr>
-        <w:rPr>
-          <w:rFonts w:cstheme="minorHAnsi"/>
-          <w:lang w:val="en-GB"/>
-        </w:rPr>
-      </w:pPr>
-      <w:r>
-        <w:rPr>
-          <w:rFonts w:cstheme="minorHAnsi"/>
-          <w:lang w:val="en-GB"/>
-        </w:rPr>
-        <w:t>Because in our dataset there are categorical variables, as well as continuous variables</w:t>
-      </w:r>
-      <w:r>
-        <w:rPr>
-          <w:rFonts w:cstheme="minorHAnsi"/>
-          <w:lang w:val="en-GB"/>
-        </w:rPr>
-        <w:t xml:space="preserve">, we used a variation of SMOTE, called </w:t>
-      </w:r>
-      <w:r>
-        <w:rPr>
-          <w:rFonts w:cstheme="minorHAnsi"/>
-          <w:b/>
-          <w:bCs/>
-          <w:lang w:val="en-GB"/>
-        </w:rPr>
-        <w:t>SMOTE-NC.</w:t>
-      </w:r>
-      <w:r>
-        <w:rPr>
-          <w:rFonts w:cstheme="minorHAnsi"/>
-          <w:lang w:val="en-GB"/>
-        </w:rPr>
-        <w:t xml:space="preserve"> </w:t>
-      </w:r>
-      <w:r>
-        <w:rPr>
-          <w:rFonts w:cstheme="minorHAnsi"/>
-          <w:lang w:val="en-GB"/>
-        </w:rPr>
-        <w:t>Indeed, if we had oversampled categorical variables using standard SMOTE, we would have</w:t>
-      </w:r>
-      <w:r>
-        <w:rPr>
-          <w:rFonts w:cstheme="minorHAnsi"/>
-          <w:lang w:val="en-GB"/>
-        </w:rPr>
-        <w:t xml:space="preserve"> </w:t>
-      </w:r>
       <w:r>
         <w:rPr>
           <w:rFonts w:cstheme="minorHAnsi"/>
@@ -5744,14 +5397,7 @@
           <w:rFonts w:cstheme="minorHAnsi"/>
           <w:lang w:val="en-GB"/>
         </w:rPr>
-        <w:t xml:space="preserve"> not make sense at all.</w:t>
-      </w:r>
-      <w:r>
-        <w:rPr>
-          <w:rFonts w:cstheme="minorHAnsi"/>
-          <w:lang w:val="en-GB"/>
-        </w:rPr>
-        <w:t xml:space="preserve"> </w:t>
+        <w:t xml:space="preserve"> not make sense at all. </w:t>
       </w:r>
     </w:p>
     <w:p>
@@ -5919,6 +5565,7 @@
       <w:r>
         <w:rPr>
           <w:noProof/>
+          <w:lang w:val="en-GB"/>
         </w:rPr>
         <w:t xml:space="preserve"> </w:t>
       </w:r>
@@ -6075,14 +5722,7 @@
           <w:rFonts w:cstheme="minorHAnsi"/>
           <w:lang w:val="en-GB"/>
         </w:rPr>
-        <w:t xml:space="preserve">while on the right </w:t>
-      </w:r>
-      <w:r>
-        <w:rPr>
-          <w:rFonts w:cstheme="minorHAnsi"/>
-          <w:lang w:val="en-GB"/>
-        </w:rPr>
-        <w:t xml:space="preserve">there are three plots of the data </w:t>
+        <w:t xml:space="preserve">while on the right there are three plots of the data </w:t>
       </w:r>
       <w:r>
         <w:rPr>
@@ -6214,7 +5854,7 @@
     <w:p>
       <w:pPr>
         <w:rPr>
-          <w:rFonts w:cstheme="minorHAnsi"/>
+          <w:noProof/>
           <w:lang w:val="en-GB"/>
         </w:rPr>
       </w:pPr>
@@ -6275,8 +5915,716 @@
       <w:r>
         <w:rPr>
           <w:noProof/>
+          <w:lang w:val="en-GB"/>
         </w:rPr>
         <w:t xml:space="preserve"> </w:t>
+      </w:r>
+    </w:p>
+    <w:p>
+      <w:pPr>
+        <w:rPr>
+          <w:noProof/>
+          <w:lang w:val="en-GB"/>
+        </w:rPr>
+      </w:pPr>
+    </w:p>
+    <w:p>
+      <w:pPr>
+        <w:rPr>
+          <w:noProof/>
+          <w:lang w:val="en-GB"/>
+        </w:rPr>
+      </w:pPr>
+    </w:p>
+    <w:p>
+      <w:pPr>
+        <w:rPr>
+          <w:noProof/>
+          <w:lang w:val="en-GB"/>
+        </w:rPr>
+      </w:pPr>
+    </w:p>
+    <w:p>
+      <w:pPr>
+        <w:rPr>
+          <w:noProof/>
+          <w:lang w:val="en-GB"/>
+        </w:rPr>
+      </w:pPr>
+    </w:p>
+    <w:p>
+      <w:pPr>
+        <w:rPr>
+          <w:noProof/>
+          <w:lang w:val="en-GB"/>
+        </w:rPr>
+      </w:pPr>
+    </w:p>
+    <w:p>
+      <w:pPr>
+        <w:rPr>
+          <w:rFonts w:cstheme="minorHAnsi"/>
+          <w:lang w:val="en-GB"/>
+        </w:rPr>
+      </w:pPr>
+      <w:r>
+        <w:rPr>
+          <w:rFonts w:eastAsia="Times New Roman" w:cstheme="minorHAnsi"/>
+          <w:color w:val="123654"/>
+          <w:sz w:val="24"/>
+          <w:szCs w:val="24"/>
+          <w:lang w:val="en-GB" w:eastAsia="it-IT"/>
+        </w:rPr>
+        <w:t>The code for the above work can be found at:</w:t>
+      </w:r>
+    </w:p>
+    <w:p>
+      <w:pPr>
+        <w:rPr>
+          <w:lang w:val="en-GB"/>
+        </w:rPr>
+      </w:pPr>
+      <w:hyperlink r:id="rId32" w:history="1">
+        <w:r>
+          <w:rPr>
+            <w:rStyle w:val="Collegamentoipertestuale"/>
+            <w:lang w:val="en-GB"/>
+          </w:rPr>
+          <w:t>https://github.com/GiuseppeMoscarelli/Thoracic-Surgery/blob/main/src/2_rebalancing_dataset.ipynb</w:t>
+        </w:r>
+      </w:hyperlink>
+      <w:r>
+        <w:rPr>
+          <w:lang w:val="en-GB"/>
+        </w:rPr>
+        <w:t>.</w:t>
+      </w:r>
+    </w:p>
+    <w:p>
+      <w:pPr>
+        <w:rPr>
+          <w:lang w:val="en-GB"/>
+        </w:rPr>
+      </w:pPr>
+    </w:p>
+    <w:p>
+      <w:pPr>
+        <w:rPr>
+          <w:b/>
+          <w:bCs/>
+          <w:sz w:val="36"/>
+          <w:szCs w:val="36"/>
+          <w:lang w:val="en-GB"/>
+        </w:rPr>
+      </w:pPr>
+      <w:r>
+        <w:rPr>
+          <w:b/>
+          <w:bCs/>
+          <w:sz w:val="36"/>
+          <w:szCs w:val="36"/>
+          <w:lang w:val="en-GB"/>
+        </w:rPr>
+        <w:t>P</w:t>
+      </w:r>
+      <w:r>
+        <w:rPr>
+          <w:b/>
+          <w:bCs/>
+          <w:sz w:val="36"/>
+          <w:szCs w:val="36"/>
+          <w:lang w:val="en-GB"/>
+        </w:rPr>
+        <w:t xml:space="preserve">rincipal </w:t>
+      </w:r>
+      <w:r>
+        <w:rPr>
+          <w:b/>
+          <w:bCs/>
+          <w:sz w:val="36"/>
+          <w:szCs w:val="36"/>
+          <w:lang w:val="en-GB"/>
+        </w:rPr>
+        <w:t>C</w:t>
+      </w:r>
+      <w:r>
+        <w:rPr>
+          <w:b/>
+          <w:bCs/>
+          <w:sz w:val="36"/>
+          <w:szCs w:val="36"/>
+          <w:lang w:val="en-GB"/>
+        </w:rPr>
+        <w:t xml:space="preserve">omponent </w:t>
+      </w:r>
+      <w:r>
+        <w:rPr>
+          <w:b/>
+          <w:bCs/>
+          <w:sz w:val="36"/>
+          <w:szCs w:val="36"/>
+          <w:lang w:val="en-GB"/>
+        </w:rPr>
+        <w:t>A</w:t>
+      </w:r>
+      <w:r>
+        <w:rPr>
+          <w:b/>
+          <w:bCs/>
+          <w:sz w:val="36"/>
+          <w:szCs w:val="36"/>
+          <w:lang w:val="en-GB"/>
+        </w:rPr>
+        <w:t>nalysis</w:t>
+      </w:r>
+    </w:p>
+    <w:p>
+      <w:pPr>
+        <w:rPr>
+          <w:rFonts w:cstheme="minorHAnsi"/>
+          <w:sz w:val="24"/>
+          <w:szCs w:val="24"/>
+          <w:lang w:val="en-GB"/>
+        </w:rPr>
+      </w:pPr>
+      <w:r>
+        <w:rPr>
+          <w:rFonts w:cstheme="minorHAnsi"/>
+          <w:sz w:val="24"/>
+          <w:szCs w:val="24"/>
+          <w:lang w:val="en-GB"/>
+        </w:rPr>
+        <w:t xml:space="preserve">PCA is </w:t>
+      </w:r>
+      <w:r>
+        <w:rPr>
+          <w:rFonts w:cstheme="minorHAnsi"/>
+          <w:sz w:val="24"/>
+          <w:szCs w:val="24"/>
+          <w:lang w:val="en-GB"/>
+        </w:rPr>
+        <w:t xml:space="preserve">a technique </w:t>
+      </w:r>
+      <w:r>
+        <w:rPr>
+          <w:rFonts w:cstheme="minorHAnsi"/>
+          <w:sz w:val="24"/>
+          <w:szCs w:val="24"/>
+          <w:lang w:val="en-GB"/>
+        </w:rPr>
+        <w:t xml:space="preserve">commonly used for dimensionality reduction by projecting each data point onto </w:t>
+      </w:r>
+      <w:r>
+        <w:rPr>
+          <w:rFonts w:cstheme="minorHAnsi"/>
+          <w:sz w:val="24"/>
+          <w:szCs w:val="24"/>
+          <w:lang w:val="en-GB"/>
+        </w:rPr>
+        <w:t xml:space="preserve">a lower-dimensional space, through a linear mapping, </w:t>
+      </w:r>
+      <w:r>
+        <w:rPr>
+          <w:rFonts w:cstheme="minorHAnsi"/>
+          <w:sz w:val="24"/>
+          <w:szCs w:val="24"/>
+          <w:lang w:val="en-GB"/>
+        </w:rPr>
+        <w:t xml:space="preserve">while preserving as much of the data's </w:t>
+      </w:r>
+      <w:r>
+        <w:rPr>
+          <w:rFonts w:cstheme="minorHAnsi"/>
+          <w:sz w:val="24"/>
+          <w:szCs w:val="24"/>
+          <w:lang w:val="en-GB"/>
+        </w:rPr>
+        <w:t>informtion</w:t>
+      </w:r>
+      <w:r>
+        <w:rPr>
+          <w:rFonts w:cstheme="minorHAnsi"/>
+          <w:sz w:val="24"/>
+          <w:szCs w:val="24"/>
+          <w:lang w:val="en-GB"/>
+        </w:rPr>
+        <w:t xml:space="preserve"> as possible. </w:t>
+      </w:r>
+      <w:r>
+        <w:rPr>
+          <w:rFonts w:cstheme="minorHAnsi"/>
+          <w:sz w:val="24"/>
+          <w:szCs w:val="24"/>
+          <w:lang w:val="en-GB"/>
+        </w:rPr>
+        <w:t xml:space="preserve">This compressing procedure is called </w:t>
+      </w:r>
+      <w:r>
+        <w:rPr>
+          <w:rFonts w:cstheme="minorHAnsi"/>
+          <w:b/>
+          <w:bCs/>
+          <w:sz w:val="24"/>
+          <w:szCs w:val="24"/>
+          <w:lang w:val="en-GB"/>
+        </w:rPr>
+        <w:t>data encoding</w:t>
+      </w:r>
+      <w:r>
+        <w:rPr>
+          <w:rFonts w:cstheme="minorHAnsi"/>
+          <w:sz w:val="24"/>
+          <w:szCs w:val="24"/>
+          <w:lang w:val="en-GB"/>
+        </w:rPr>
+        <w:t xml:space="preserve">, while the reverse procedure is called </w:t>
+      </w:r>
+      <w:r>
+        <w:rPr>
+          <w:rFonts w:cstheme="minorHAnsi"/>
+          <w:b/>
+          <w:bCs/>
+          <w:sz w:val="24"/>
+          <w:szCs w:val="24"/>
+          <w:lang w:val="en-GB"/>
+        </w:rPr>
+        <w:t>data decoding</w:t>
+      </w:r>
+      <w:r>
+        <w:rPr>
+          <w:rFonts w:cstheme="minorHAnsi"/>
+          <w:sz w:val="24"/>
+          <w:szCs w:val="24"/>
+          <w:lang w:val="en-GB"/>
+        </w:rPr>
+        <w:t>.</w:t>
+      </w:r>
+      <w:r>
+        <w:rPr>
+          <w:rFonts w:cstheme="minorHAnsi"/>
+          <w:sz w:val="24"/>
+          <w:szCs w:val="24"/>
+          <w:lang w:val="en-GB"/>
+        </w:rPr>
+        <w:t xml:space="preserve"> So PCA produce as a solution a linear mapping such that the distance between the original data and the reconstruction </w:t>
+      </w:r>
+      <w:r>
+        <w:rPr>
+          <w:rFonts w:cstheme="minorHAnsi"/>
+          <w:sz w:val="24"/>
+          <w:szCs w:val="24"/>
+          <w:lang w:val="en-GB"/>
+        </w:rPr>
+        <w:t xml:space="preserve">(encoding and then decoding) of the data is </w:t>
+      </w:r>
+      <w:r>
+        <w:rPr>
+          <w:rFonts w:cstheme="minorHAnsi"/>
+          <w:sz w:val="24"/>
+          <w:szCs w:val="24"/>
+          <w:lang w:val="en-GB"/>
+        </w:rPr>
+        <w:t>as small as possible</w:t>
+      </w:r>
+      <w:r>
+        <w:rPr>
+          <w:rFonts w:cstheme="minorHAnsi"/>
+          <w:sz w:val="24"/>
+          <w:szCs w:val="24"/>
+          <w:lang w:val="en-GB"/>
+        </w:rPr>
+        <w:t>. In</w:t>
+      </w:r>
+      <w:r>
+        <w:rPr>
+          <w:rFonts w:cstheme="minorHAnsi"/>
+          <w:sz w:val="24"/>
+          <w:szCs w:val="24"/>
+          <w:lang w:val="en-GB"/>
+        </w:rPr>
+        <w:t xml:space="preserve"> mathematical terms it is expressed in the following way</w:t>
+      </w:r>
+      <w:r>
+        <w:rPr>
+          <w:rFonts w:cstheme="minorHAnsi"/>
+          <w:sz w:val="24"/>
+          <w:szCs w:val="24"/>
+          <w:lang w:val="en-GB"/>
+        </w:rPr>
+        <w:t>:</w:t>
+      </w:r>
+    </w:p>
+    <w:p>
+      <w:pPr>
+        <w:rPr>
+          <w:rFonts w:cstheme="minorHAnsi"/>
+          <w:sz w:val="24"/>
+          <w:szCs w:val="24"/>
+          <w:lang w:val="en-GB"/>
+        </w:rPr>
+      </w:pPr>
+      <m:oMathPara>
+        <m:oMath>
+          <m:sSubSup>
+            <m:sSubSupPr>
+              <m:ctrlPr>
+                <w:rPr>
+                  <w:rFonts w:ascii="Cambria Math" w:hAnsi="Cambria Math" w:cstheme="minorHAnsi"/>
+                  <w:i/>
+                  <w:sz w:val="24"/>
+                  <w:szCs w:val="24"/>
+                  <w:lang w:val="en-GB"/>
+                </w:rPr>
+              </m:ctrlPr>
+            </m:sSubSupPr>
+            <m:e>
+              <m:func>
+                <m:funcPr>
+                  <m:ctrlPr>
+                    <w:rPr>
+                      <w:rFonts w:ascii="Cambria Math" w:hAnsi="Cambria Math" w:cstheme="minorHAnsi"/>
+                      <w:i/>
+                      <w:sz w:val="24"/>
+                      <w:szCs w:val="24"/>
+                      <w:lang w:val="en-GB"/>
+                    </w:rPr>
+                  </m:ctrlPr>
+                </m:funcPr>
+                <m:fName>
+                  <m:r>
+                    <m:rPr>
+                      <m:sty m:val="p"/>
+                    </m:rPr>
+                    <w:rPr>
+                      <w:rFonts w:ascii="Cambria Math" w:hAnsi="Cambria Math" w:cstheme="minorHAnsi"/>
+                      <w:sz w:val="24"/>
+                      <w:szCs w:val="24"/>
+                      <w:lang w:val="en-GB"/>
+                    </w:rPr>
+                    <m:t>arg</m:t>
+                  </m:r>
+                </m:fName>
+                <m:e>
+                  <m:func>
+                    <m:funcPr>
+                      <m:ctrlPr>
+                        <w:rPr>
+                          <w:rFonts w:ascii="Cambria Math" w:hAnsi="Cambria Math" w:cstheme="minorHAnsi"/>
+                          <w:i/>
+                          <w:sz w:val="24"/>
+                          <w:szCs w:val="24"/>
+                          <w:lang w:val="en-GB"/>
+                        </w:rPr>
+                      </m:ctrlPr>
+                    </m:funcPr>
+                    <m:fName>
+                      <m:limLow>
+                        <m:limLowPr>
+                          <m:ctrlPr>
+                            <w:rPr>
+                              <w:rFonts w:ascii="Cambria Math" w:hAnsi="Cambria Math" w:cstheme="minorHAnsi"/>
+                              <w:i/>
+                              <w:sz w:val="24"/>
+                              <w:szCs w:val="24"/>
+                              <w:lang w:val="en-GB"/>
+                            </w:rPr>
+                          </m:ctrlPr>
+                        </m:limLowPr>
+                        <m:e>
+                          <m:r>
+                            <m:rPr>
+                              <m:sty m:val="p"/>
+                            </m:rPr>
+                            <w:rPr>
+                              <w:rFonts w:ascii="Cambria Math" w:hAnsi="Cambria Math" w:cstheme="minorHAnsi"/>
+                              <w:sz w:val="24"/>
+                              <w:szCs w:val="24"/>
+                              <w:lang w:val="en-GB"/>
+                            </w:rPr>
+                            <m:t>min</m:t>
+                          </m:r>
+                        </m:e>
+                        <m:lim>
+                          <m:r>
+                            <w:rPr>
+                              <w:rFonts w:ascii="Cambria Math" w:hAnsi="Cambria Math" w:cstheme="minorHAnsi"/>
+                              <w:sz w:val="24"/>
+                              <w:szCs w:val="24"/>
+                              <w:lang w:val="en-GB"/>
+                            </w:rPr>
+                            <m:t>U, W</m:t>
+                          </m:r>
+                        </m:lim>
+                      </m:limLow>
+                    </m:fName>
+                    <m:e>
+                      <m:nary>
+                        <m:naryPr>
+                          <m:chr m:val="∑"/>
+                          <m:limLoc m:val="undOvr"/>
+                          <m:ctrlPr>
+                            <w:rPr>
+                              <w:rFonts w:ascii="Cambria Math" w:hAnsi="Cambria Math" w:cstheme="minorHAnsi"/>
+                              <w:i/>
+                              <w:sz w:val="24"/>
+                              <w:szCs w:val="24"/>
+                              <w:lang w:val="en-GB"/>
+                            </w:rPr>
+                          </m:ctrlPr>
+                        </m:naryPr>
+                        <m:sub>
+                          <m:r>
+                            <w:rPr>
+                              <w:rFonts w:ascii="Cambria Math" w:hAnsi="Cambria Math" w:cstheme="minorHAnsi"/>
+                              <w:sz w:val="24"/>
+                              <w:szCs w:val="24"/>
+                              <w:lang w:val="en-GB"/>
+                            </w:rPr>
+                            <m:t>i=1</m:t>
+                          </m:r>
+                        </m:sub>
+                        <m:sup>
+                          <m:r>
+                            <w:rPr>
+                              <w:rFonts w:ascii="Cambria Math" w:hAnsi="Cambria Math" w:cstheme="minorHAnsi"/>
+                              <w:sz w:val="24"/>
+                              <w:szCs w:val="24"/>
+                              <w:lang w:val="en-GB"/>
+                            </w:rPr>
+                            <m:t>m</m:t>
+                          </m:r>
+                        </m:sup>
+                        <m:e>
+                          <m:d>
+                            <m:dPr>
+                              <m:begChr m:val="‖"/>
+                              <m:endChr m:val="‖"/>
+                              <m:ctrlPr>
+                                <w:rPr>
+                                  <w:rFonts w:ascii="Cambria Math" w:hAnsi="Cambria Math" w:cstheme="minorHAnsi"/>
+                                  <w:b/>
+                                  <w:bCs/>
+                                  <w:i/>
+                                  <w:sz w:val="24"/>
+                                  <w:szCs w:val="24"/>
+                                  <w:lang w:val="en-GB"/>
+                                </w:rPr>
+                              </m:ctrlPr>
+                            </m:dPr>
+                            <m:e>
+                              <m:sSub>
+                                <m:sSubPr>
+                                  <m:ctrlPr>
+                                    <w:rPr>
+                                      <w:rFonts w:ascii="Cambria Math" w:hAnsi="Cambria Math" w:cstheme="minorHAnsi"/>
+                                      <w:b/>
+                                      <w:bCs/>
+                                      <w:i/>
+                                      <w:sz w:val="24"/>
+                                      <w:szCs w:val="24"/>
+                                      <w:lang w:val="en-GB"/>
+                                    </w:rPr>
+                                  </m:ctrlPr>
+                                </m:sSubPr>
+                                <m:e>
+                                  <m:r>
+                                    <m:rPr>
+                                      <m:sty m:val="bi"/>
+                                    </m:rPr>
+                                    <w:rPr>
+                                      <w:rFonts w:ascii="Cambria Math" w:hAnsi="Cambria Math" w:cstheme="minorHAnsi"/>
+                                      <w:sz w:val="24"/>
+                                      <w:szCs w:val="24"/>
+                                      <w:lang w:val="en-GB"/>
+                                    </w:rPr>
+                                    <m:t>x</m:t>
+                                  </m:r>
+                                </m:e>
+                                <m:sub>
+                                  <m:r>
+                                    <m:rPr>
+                                      <m:sty m:val="bi"/>
+                                    </m:rPr>
+                                    <w:rPr>
+                                      <w:rFonts w:ascii="Cambria Math" w:hAnsi="Cambria Math" w:cstheme="minorHAnsi"/>
+                                      <w:sz w:val="24"/>
+                                      <w:szCs w:val="24"/>
+                                      <w:lang w:val="en-GB"/>
+                                    </w:rPr>
+                                    <m:t>i</m:t>
+                                  </m:r>
+                                </m:sub>
+                              </m:sSub>
+                              <m:r>
+                                <m:rPr>
+                                  <m:sty m:val="bi"/>
+                                </m:rPr>
+                                <w:rPr>
+                                  <w:rFonts w:ascii="Cambria Math" w:hAnsi="Cambria Math" w:cstheme="minorHAnsi"/>
+                                  <w:sz w:val="24"/>
+                                  <w:szCs w:val="24"/>
+                                  <w:lang w:val="en-GB"/>
+                                </w:rPr>
+                                <m:t>-</m:t>
+                              </m:r>
+                              <m:r>
+                                <w:rPr>
+                                  <w:rFonts w:ascii="Cambria Math" w:hAnsi="Cambria Math" w:cstheme="minorHAnsi"/>
+                                  <w:sz w:val="24"/>
+                                  <w:szCs w:val="24"/>
+                                  <w:lang w:val="en-GB"/>
+                                </w:rPr>
+                                <m:t>UW</m:t>
+                              </m:r>
+                              <m:sSub>
+                                <m:sSubPr>
+                                  <m:ctrlPr>
+                                    <w:rPr>
+                                      <w:rFonts w:ascii="Cambria Math" w:hAnsi="Cambria Math" w:cstheme="minorHAnsi"/>
+                                      <w:i/>
+                                      <w:sz w:val="24"/>
+                                      <w:szCs w:val="24"/>
+                                      <w:lang w:val="en-GB"/>
+                                    </w:rPr>
+                                  </m:ctrlPr>
+                                </m:sSubPr>
+                                <m:e>
+                                  <m:r>
+                                    <m:rPr>
+                                      <m:sty m:val="bi"/>
+                                    </m:rPr>
+                                    <w:rPr>
+                                      <w:rFonts w:ascii="Cambria Math" w:hAnsi="Cambria Math" w:cstheme="minorHAnsi"/>
+                                      <w:sz w:val="24"/>
+                                      <w:szCs w:val="24"/>
+                                      <w:lang w:val="en-GB"/>
+                                    </w:rPr>
+                                    <m:t>x</m:t>
+                                  </m:r>
+                                </m:e>
+                                <m:sub>
+                                  <m:r>
+                                    <w:rPr>
+                                      <w:rFonts w:ascii="Cambria Math" w:hAnsi="Cambria Math" w:cstheme="minorHAnsi"/>
+                                      <w:sz w:val="24"/>
+                                      <w:szCs w:val="24"/>
+                                      <w:lang w:val="en-GB"/>
+                                    </w:rPr>
+                                    <m:t>i</m:t>
+                                  </m:r>
+                                </m:sub>
+                              </m:sSub>
+                            </m:e>
+                          </m:d>
+                        </m:e>
+                      </m:nary>
+                    </m:e>
+                  </m:func>
+                </m:e>
+              </m:func>
+            </m:e>
+            <m:sub>
+              <m:r>
+                <w:rPr>
+                  <w:rFonts w:ascii="Cambria Math" w:hAnsi="Cambria Math" w:cstheme="minorHAnsi"/>
+                  <w:sz w:val="24"/>
+                  <w:szCs w:val="24"/>
+                  <w:lang w:val="en-GB"/>
+                </w:rPr>
+                <m:t>2</m:t>
+              </m:r>
+            </m:sub>
+            <m:sup>
+              <m:r>
+                <w:rPr>
+                  <w:rFonts w:ascii="Cambria Math" w:hAnsi="Cambria Math" w:cstheme="minorHAnsi"/>
+                  <w:sz w:val="24"/>
+                  <w:szCs w:val="24"/>
+                  <w:lang w:val="en-GB"/>
+                </w:rPr>
+                <m:t>2</m:t>
+              </m:r>
+            </m:sup>
+          </m:sSubSup>
+        </m:oMath>
+      </m:oMathPara>
+    </w:p>
+    <w:p>
+      <w:pPr>
+        <w:rPr>
+          <w:rFonts w:cstheme="minorHAnsi"/>
+          <w:sz w:val="24"/>
+          <w:szCs w:val="24"/>
+          <w:lang w:val="en-GB"/>
+        </w:rPr>
+      </w:pPr>
+      <w:r>
+        <w:rPr>
+          <w:rFonts w:cstheme="minorHAnsi"/>
+          <w:sz w:val="24"/>
+          <w:szCs w:val="24"/>
+          <w:lang w:val="en-GB"/>
+        </w:rPr>
+        <w:t>In term of variance</w:t>
+      </w:r>
+      <w:r>
+        <w:rPr>
+          <w:rFonts w:cstheme="minorHAnsi"/>
+          <w:sz w:val="24"/>
+          <w:szCs w:val="24"/>
+          <w:lang w:val="en-GB"/>
+        </w:rPr>
+        <w:t>…</w:t>
+      </w:r>
+    </w:p>
+    <w:p>
+      <w:pPr>
+        <w:rPr>
+          <w:rFonts w:cstheme="minorHAnsi"/>
+          <w:sz w:val="24"/>
+          <w:szCs w:val="24"/>
+          <w:lang w:val="en-GB"/>
+        </w:rPr>
+      </w:pPr>
+      <w:r>
+        <w:rPr>
+          <w:rFonts w:cstheme="minorHAnsi"/>
+          <w:sz w:val="24"/>
+          <w:szCs w:val="24"/>
+          <w:lang w:val="en-GB"/>
+        </w:rPr>
+        <w:t xml:space="preserve">The vectors that generate the new lover-dimensional space are called </w:t>
+      </w:r>
+      <w:r>
+        <w:rPr>
+          <w:rFonts w:cstheme="minorHAnsi"/>
+          <w:b/>
+          <w:bCs/>
+          <w:sz w:val="24"/>
+          <w:szCs w:val="24"/>
+          <w:lang w:val="en-GB"/>
+        </w:rPr>
+        <w:t>principal component</w:t>
+      </w:r>
+      <w:r>
+        <w:rPr>
+          <w:rFonts w:cstheme="minorHAnsi"/>
+          <w:b/>
+          <w:bCs/>
+          <w:sz w:val="24"/>
+          <w:szCs w:val="24"/>
+          <w:lang w:val="en-GB"/>
+        </w:rPr>
+        <w:t xml:space="preserve">. </w:t>
+      </w:r>
+      <w:r>
+        <w:rPr>
+          <w:rFonts w:cstheme="minorHAnsi"/>
+          <w:sz w:val="24"/>
+          <w:szCs w:val="24"/>
+          <w:lang w:val="en-GB"/>
+        </w:rPr>
+        <w:t>The first principal component can equivalently be defined as a direction that maximizes the variance of the projected data. The i-th principal component can be taken as a direction orthogonal to the first i-1 principal components that maximizes the variance of the projected data.</w:t>
       </w:r>
     </w:p>
     <w:sectPr>
@@ -6928,7 +7276,6 @@
   <w:style w:type="character" w:default="1" w:styleId="Carpredefinitoparagrafo">
     <w:name w:val="Default Paragraph Font"/>
     <w:uiPriority w:val="1"/>
-    <w:semiHidden/>
     <w:unhideWhenUsed/>
   </w:style>
   <w:style w:type="table" w:default="1" w:styleId="Tabellanormale">
@@ -7010,6 +7357,16 @@
     <w:rPr>
       <w:color w:val="954F72" w:themeColor="followedHyperlink"/>
       <w:u w:val="single"/>
+    </w:rPr>
+  </w:style>
+  <w:style w:type="character" w:styleId="Testosegnaposto">
+    <w:name w:val="Placeholder Text"/>
+    <w:basedOn w:val="Carpredefinitoparagrafo"/>
+    <w:uiPriority w:val="99"/>
+    <w:semiHidden/>
+    <w:rsid w:val="005A0A9D"/>
+    <w:rPr>
+      <w:color w:val="808080"/>
     </w:rPr>
   </w:style>
 </w:styles>

</xml_diff>

<commit_message>
update PCA section of the report
</commit_message>
<xml_diff>
--- a/Thoracic Srurgery Report.docx
+++ b/Thoracic Srurgery Report.docx
@@ -55,7 +55,29 @@
           <w:szCs w:val="24"/>
           <w:lang w:val="en-GB" w:eastAsia="it-IT"/>
         </w:rPr>
-        <w:t xml:space="preserve"> In particular this dataset p</w:t>
+        <w:t xml:space="preserve"> </w:t>
+      </w:r>
+      <w:proofErr w:type="gramStart"/>
+      <w:r>
+        <w:rPr>
+          <w:rFonts w:eastAsia="Times New Roman" w:cstheme="minorHAnsi"/>
+          <w:color w:val="123654"/>
+          <w:sz w:val="24"/>
+          <w:szCs w:val="24"/>
+          <w:lang w:val="en-GB" w:eastAsia="it-IT"/>
+        </w:rPr>
+        <w:t>In particular this</w:t>
+      </w:r>
+      <w:proofErr w:type="gramEnd"/>
+      <w:r>
+        <w:rPr>
+          <w:rFonts w:eastAsia="Times New Roman" w:cstheme="minorHAnsi"/>
+          <w:color w:val="123654"/>
+          <w:sz w:val="24"/>
+          <w:szCs w:val="24"/>
+          <w:lang w:val="en-GB" w:eastAsia="it-IT"/>
+        </w:rPr>
+        <w:t xml:space="preserve"> dataset p</w:t>
       </w:r>
       <w:r>
         <w:rPr>
@@ -711,7 +733,27 @@
           <w:szCs w:val="24"/>
           <w:lang w:val="en-GB"/>
         </w:rPr>
-        <w:t>: Performance status - Zubrod scale (PRZ</w:t>
+        <w:t xml:space="preserve">: Performance status - </w:t>
+      </w:r>
+      <w:proofErr w:type="spellStart"/>
+      <w:r>
+        <w:rPr>
+          <w:rFonts w:cstheme="minorHAnsi"/>
+          <w:sz w:val="24"/>
+          <w:szCs w:val="24"/>
+          <w:lang w:val="en-GB"/>
+        </w:rPr>
+        <w:t>Zubrod</w:t>
+      </w:r>
+      <w:proofErr w:type="spellEnd"/>
+      <w:r>
+        <w:rPr>
+          <w:rFonts w:cstheme="minorHAnsi"/>
+          <w:sz w:val="24"/>
+          <w:szCs w:val="24"/>
+          <w:lang w:val="en-GB"/>
+        </w:rPr>
+        <w:t xml:space="preserve"> scale (PRZ</w:t>
       </w:r>
       <w:r>
         <w:rPr>
@@ -1368,7 +1410,27 @@
           <w:szCs w:val="24"/>
           <w:lang w:val="en-GB"/>
         </w:rPr>
-        <w:t xml:space="preserve">(T,F) </w:t>
+        <w:t>(</w:t>
+      </w:r>
+      <w:proofErr w:type="gramStart"/>
+      <w:r>
+        <w:rPr>
+          <w:rFonts w:cstheme="minorHAnsi"/>
+          <w:sz w:val="24"/>
+          <w:szCs w:val="24"/>
+          <w:lang w:val="en-GB"/>
+        </w:rPr>
+        <w:t>T,F</w:t>
+      </w:r>
+      <w:proofErr w:type="gramEnd"/>
+      <w:r>
+        <w:rPr>
+          <w:rFonts w:cstheme="minorHAnsi"/>
+          <w:sz w:val="24"/>
+          <w:szCs w:val="24"/>
+          <w:lang w:val="en-GB"/>
+        </w:rPr>
+        <w:t xml:space="preserve">) </w:t>
       </w:r>
     </w:p>
     <w:p>
@@ -1703,17 +1765,48 @@
           <w:szCs w:val="24"/>
           <w:lang w:val="en-GB"/>
         </w:rPr>
-        <w:t>decided to make changes to the original dataset in order to make it more understandable and easier to use</w:t>
-      </w:r>
-      <w:r>
-        <w:rPr>
-          <w:rFonts w:cstheme="minorHAnsi"/>
-          <w:sz w:val="24"/>
-          <w:szCs w:val="24"/>
-          <w:lang w:val="en-GB"/>
-        </w:rPr>
-        <w:t>. In particular we</w:t>
-      </w:r>
+        <w:t xml:space="preserve">decided to make changes to the original dataset </w:t>
+      </w:r>
+      <w:proofErr w:type="gramStart"/>
+      <w:r>
+        <w:rPr>
+          <w:rFonts w:cstheme="minorHAnsi"/>
+          <w:sz w:val="24"/>
+          <w:szCs w:val="24"/>
+          <w:lang w:val="en-GB"/>
+        </w:rPr>
+        <w:t>in order to</w:t>
+      </w:r>
+      <w:proofErr w:type="gramEnd"/>
+      <w:r>
+        <w:rPr>
+          <w:rFonts w:cstheme="minorHAnsi"/>
+          <w:sz w:val="24"/>
+          <w:szCs w:val="24"/>
+          <w:lang w:val="en-GB"/>
+        </w:rPr>
+        <w:t xml:space="preserve"> make it more understandable and easier to use</w:t>
+      </w:r>
+      <w:r>
+        <w:rPr>
+          <w:rFonts w:cstheme="minorHAnsi"/>
+          <w:sz w:val="24"/>
+          <w:szCs w:val="24"/>
+          <w:lang w:val="en-GB"/>
+        </w:rPr>
+        <w:t xml:space="preserve">. </w:t>
+      </w:r>
+      <w:proofErr w:type="gramStart"/>
+      <w:r>
+        <w:rPr>
+          <w:rFonts w:cstheme="minorHAnsi"/>
+          <w:sz w:val="24"/>
+          <w:szCs w:val="24"/>
+          <w:lang w:val="en-GB"/>
+        </w:rPr>
+        <w:t>In particular we</w:t>
+      </w:r>
+      <w:proofErr w:type="gramEnd"/>
       <w:r>
         <w:rPr>
           <w:rFonts w:cstheme="minorHAnsi"/>
@@ -2124,7 +2217,27 @@
           <w:szCs w:val="24"/>
           <w:lang w:val="en-GB"/>
         </w:rPr>
-        <w:t xml:space="preserve">'PRE14': 'Tumor_Size', </w:t>
+        <w:t>'PRE14': '</w:t>
+      </w:r>
+      <w:proofErr w:type="spellStart"/>
+      <w:r>
+        <w:rPr>
+          <w:rFonts w:cstheme="minorHAnsi"/>
+          <w:sz w:val="24"/>
+          <w:szCs w:val="24"/>
+          <w:lang w:val="en-GB"/>
+        </w:rPr>
+        <w:t>Tumor_Size</w:t>
+      </w:r>
+      <w:proofErr w:type="spellEnd"/>
+      <w:r>
+        <w:rPr>
+          <w:rFonts w:cstheme="minorHAnsi"/>
+          <w:sz w:val="24"/>
+          <w:szCs w:val="24"/>
+          <w:lang w:val="en-GB"/>
+        </w:rPr>
+        <w:t xml:space="preserve">', </w:t>
       </w:r>
     </w:p>
     <w:p>
@@ -2149,7 +2262,27 @@
           <w:szCs w:val="24"/>
           <w:lang w:val="en-GB"/>
         </w:rPr>
-        <w:t>'PRE17': 'Diabetes_Mellitus',</w:t>
+        <w:t>'PRE17': '</w:t>
+      </w:r>
+      <w:proofErr w:type="spellStart"/>
+      <w:r>
+        <w:rPr>
+          <w:rFonts w:cstheme="minorHAnsi"/>
+          <w:sz w:val="24"/>
+          <w:szCs w:val="24"/>
+          <w:lang w:val="en-GB"/>
+        </w:rPr>
+        <w:t>Diabetes_Mellitus</w:t>
+      </w:r>
+      <w:proofErr w:type="spellEnd"/>
+      <w:r>
+        <w:rPr>
+          <w:rFonts w:cstheme="minorHAnsi"/>
+          <w:sz w:val="24"/>
+          <w:szCs w:val="24"/>
+          <w:lang w:val="en-GB"/>
+        </w:rPr>
+        <w:t>',</w:t>
       </w:r>
     </w:p>
     <w:p>
@@ -2430,6 +2563,7 @@
           <w:lang w:val="en-GB" w:eastAsia="it-IT"/>
         </w:rPr>
       </w:pPr>
+      <w:proofErr w:type="gramStart"/>
       <w:r>
         <w:rPr>
           <w:rFonts w:eastAsia="Times New Roman" w:cstheme="minorHAnsi"/>
@@ -2443,6 +2577,7 @@
         <w:lastRenderedPageBreak/>
         <w:t>Outliers</w:t>
       </w:r>
+      <w:proofErr w:type="gramEnd"/>
       <w:r>
         <w:rPr>
           <w:rFonts w:eastAsia="Times New Roman" w:cstheme="minorHAnsi"/>
@@ -2705,6 +2840,7 @@
           <w:lang w:val="en-GB" w:eastAsia="it-IT"/>
         </w:rPr>
       </w:pPr>
+      <w:proofErr w:type="gramStart"/>
       <w:r>
         <w:rPr>
           <w:rFonts w:eastAsia="Times New Roman" w:cstheme="minorHAnsi"/>
@@ -2713,8 +2849,9 @@
           <w:szCs w:val="24"/>
           <w:lang w:val="en-GB" w:eastAsia="it-IT"/>
         </w:rPr>
-        <w:t xml:space="preserve">So we decided to remove all data with a FEV1 value grater than 7. In this way we removed 15 outliers. </w:t>
-      </w:r>
+        <w:t>So</w:t>
+      </w:r>
+      <w:proofErr w:type="gramEnd"/>
       <w:r>
         <w:rPr>
           <w:rFonts w:eastAsia="Times New Roman" w:cstheme="minorHAnsi"/>
@@ -2723,12 +2860,10 @@
           <w:szCs w:val="24"/>
           <w:lang w:val="en-GB" w:eastAsia="it-IT"/>
         </w:rPr>
-        <w:t>Observing the Age attribute it is possible to notice the presence of a possible outlier with a value of about 20. However, we decided to keep it as we think it may contain important information for the purposes of classification.</w:t>
-      </w:r>
-    </w:p>
-    <w:p>
-      <w:pPr>
-        <w:spacing w:after="120" w:line="240" w:lineRule="auto"/>
+        <w:t xml:space="preserve"> we decided to remove all data with a FEV1 value </w:t>
+      </w:r>
+      <w:proofErr w:type="spellStart"/>
+      <w:r>
         <w:rPr>
           <w:rFonts w:eastAsia="Times New Roman" w:cstheme="minorHAnsi"/>
           <w:color w:val="123654"/>
@@ -2736,7 +2871,9 @@
           <w:szCs w:val="24"/>
           <w:lang w:val="en-GB" w:eastAsia="it-IT"/>
         </w:rPr>
-      </w:pPr>
+        <w:t>grater</w:t>
+      </w:r>
+      <w:proofErr w:type="spellEnd"/>
       <w:r>
         <w:rPr>
           <w:rFonts w:eastAsia="Times New Roman" w:cstheme="minorHAnsi"/>
@@ -2745,7 +2882,83 @@
           <w:szCs w:val="24"/>
           <w:lang w:val="en-GB" w:eastAsia="it-IT"/>
         </w:rPr>
-        <w:t>After the outliers removal, the dataset contains 455 instances against the starting 470.</w:t>
+        <w:t xml:space="preserve"> than 7. In this way we removed 15 outliers. </w:t>
+      </w:r>
+      <w:r>
+        <w:rPr>
+          <w:rFonts w:eastAsia="Times New Roman" w:cstheme="minorHAnsi"/>
+          <w:color w:val="123654"/>
+          <w:sz w:val="24"/>
+          <w:szCs w:val="24"/>
+          <w:lang w:val="en-GB" w:eastAsia="it-IT"/>
+        </w:rPr>
+        <w:t xml:space="preserve">Observing the Age </w:t>
+      </w:r>
+      <w:proofErr w:type="gramStart"/>
+      <w:r>
+        <w:rPr>
+          <w:rFonts w:eastAsia="Times New Roman" w:cstheme="minorHAnsi"/>
+          <w:color w:val="123654"/>
+          <w:sz w:val="24"/>
+          <w:szCs w:val="24"/>
+          <w:lang w:val="en-GB" w:eastAsia="it-IT"/>
+        </w:rPr>
+        <w:t>attribute</w:t>
+      </w:r>
+      <w:proofErr w:type="gramEnd"/>
+      <w:r>
+        <w:rPr>
+          <w:rFonts w:eastAsia="Times New Roman" w:cstheme="minorHAnsi"/>
+          <w:color w:val="123654"/>
+          <w:sz w:val="24"/>
+          <w:szCs w:val="24"/>
+          <w:lang w:val="en-GB" w:eastAsia="it-IT"/>
+        </w:rPr>
+        <w:t xml:space="preserve"> it is possible to notice the presence of a possible outlier with a value of about 20. However, we decided to keep it as we think it may contain important information for the purposes of classification.</w:t>
+      </w:r>
+    </w:p>
+    <w:p>
+      <w:pPr>
+        <w:spacing w:after="120" w:line="240" w:lineRule="auto"/>
+        <w:rPr>
+          <w:rFonts w:eastAsia="Times New Roman" w:cstheme="minorHAnsi"/>
+          <w:color w:val="123654"/>
+          <w:sz w:val="24"/>
+          <w:szCs w:val="24"/>
+          <w:lang w:val="en-GB" w:eastAsia="it-IT"/>
+        </w:rPr>
+      </w:pPr>
+      <w:r>
+        <w:rPr>
+          <w:rFonts w:eastAsia="Times New Roman" w:cstheme="minorHAnsi"/>
+          <w:color w:val="123654"/>
+          <w:sz w:val="24"/>
+          <w:szCs w:val="24"/>
+          <w:lang w:val="en-GB" w:eastAsia="it-IT"/>
+        </w:rPr>
+        <w:t xml:space="preserve">After the </w:t>
+      </w:r>
+      <w:proofErr w:type="gramStart"/>
+      <w:r>
+        <w:rPr>
+          <w:rFonts w:eastAsia="Times New Roman" w:cstheme="minorHAnsi"/>
+          <w:color w:val="123654"/>
+          <w:sz w:val="24"/>
+          <w:szCs w:val="24"/>
+          <w:lang w:val="en-GB" w:eastAsia="it-IT"/>
+        </w:rPr>
+        <w:t>outliers</w:t>
+      </w:r>
+      <w:proofErr w:type="gramEnd"/>
+      <w:r>
+        <w:rPr>
+          <w:rFonts w:eastAsia="Times New Roman" w:cstheme="minorHAnsi"/>
+          <w:color w:val="123654"/>
+          <w:sz w:val="24"/>
+          <w:szCs w:val="24"/>
+          <w:lang w:val="en-GB" w:eastAsia="it-IT"/>
+        </w:rPr>
+        <w:t xml:space="preserve"> removal, the dataset contains 455 instances against the starting 470.</w:t>
       </w:r>
       <w:r>
         <w:rPr>
@@ -2928,6 +3141,7 @@
           <w:lang w:val="en-GB" w:eastAsia="it-IT"/>
         </w:rPr>
       </w:pPr>
+      <w:proofErr w:type="gramStart"/>
       <w:r>
         <w:rPr>
           <w:rFonts w:eastAsia="Times New Roman" w:cstheme="minorHAnsi"/>
@@ -2936,7 +3150,18 @@
           <w:szCs w:val="24"/>
           <w:lang w:val="en-GB" w:eastAsia="it-IT"/>
         </w:rPr>
-        <w:t xml:space="preserve">In order to retrieve some information on how the attributes influence the decision, we plotted the boxplots of the </w:t>
+        <w:t>In order to</w:t>
+      </w:r>
+      <w:proofErr w:type="gramEnd"/>
+      <w:r>
+        <w:rPr>
+          <w:rFonts w:eastAsia="Times New Roman" w:cstheme="minorHAnsi"/>
+          <w:color w:val="123654"/>
+          <w:sz w:val="24"/>
+          <w:szCs w:val="24"/>
+          <w:lang w:val="en-GB" w:eastAsia="it-IT"/>
+        </w:rPr>
+        <w:t xml:space="preserve"> retrieve some information on how the attributes influence the decision, we plotted the boxplots of the </w:t>
       </w:r>
       <w:r>
         <w:rPr>
@@ -3270,7 +3495,27 @@
           <w:szCs w:val="24"/>
           <w:lang w:val="en-GB"/>
         </w:rPr>
-        <w:t>After that, in order to better the distribution of all attributes, we plotted various histogram and bar graph:</w:t>
+        <w:t xml:space="preserve">After that, </w:t>
+      </w:r>
+      <w:proofErr w:type="gramStart"/>
+      <w:r>
+        <w:rPr>
+          <w:rFonts w:cstheme="minorHAnsi"/>
+          <w:sz w:val="24"/>
+          <w:szCs w:val="24"/>
+          <w:lang w:val="en-GB"/>
+        </w:rPr>
+        <w:t>in order to</w:t>
+      </w:r>
+      <w:proofErr w:type="gramEnd"/>
+      <w:r>
+        <w:rPr>
+          <w:rFonts w:cstheme="minorHAnsi"/>
+          <w:sz w:val="24"/>
+          <w:szCs w:val="24"/>
+          <w:lang w:val="en-GB"/>
+        </w:rPr>
+        <w:t xml:space="preserve"> better the distribution of all attributes, we plotted various histogram and bar graph:</w:t>
       </w:r>
     </w:p>
     <w:p>
@@ -3743,11 +3988,19 @@
           <w:lang w:val="en-GB"/>
         </w:rPr>
       </w:pPr>
-      <w:r>
-        <w:rPr>
-          <w:lang w:val="en-GB"/>
-        </w:rPr>
-        <w:t>In order to better unde</w:t>
+      <w:proofErr w:type="gramStart"/>
+      <w:r>
+        <w:rPr>
+          <w:lang w:val="en-GB"/>
+        </w:rPr>
+        <w:t>In order to</w:t>
+      </w:r>
+      <w:proofErr w:type="gramEnd"/>
+      <w:r>
+        <w:rPr>
+          <w:lang w:val="en-GB"/>
+        </w:rPr>
+        <w:t xml:space="preserve"> better unde</w:t>
       </w:r>
       <w:r>
         <w:rPr>
@@ -3863,6 +4116,7 @@
     </w:p>
     <w:p>
       <w:pPr>
+        <w:spacing w:after="0"/>
         <w:rPr>
           <w:rFonts w:cstheme="minorHAnsi"/>
           <w:lang w:val="en-GB"/>
@@ -4123,7 +4377,27 @@
           <w:szCs w:val="24"/>
           <w:lang w:val="en-GB"/>
         </w:rPr>
-        <w:t xml:space="preserve">, in order to improve </w:t>
+        <w:t xml:space="preserve">, </w:t>
+      </w:r>
+      <w:proofErr w:type="gramStart"/>
+      <w:r>
+        <w:rPr>
+          <w:rFonts w:cstheme="minorHAnsi"/>
+          <w:sz w:val="24"/>
+          <w:szCs w:val="24"/>
+          <w:lang w:val="en-GB"/>
+        </w:rPr>
+        <w:t>in order to</w:t>
+      </w:r>
+      <w:proofErr w:type="gramEnd"/>
+      <w:r>
+        <w:rPr>
+          <w:rFonts w:cstheme="minorHAnsi"/>
+          <w:sz w:val="24"/>
+          <w:szCs w:val="24"/>
+          <w:lang w:val="en-GB"/>
+        </w:rPr>
+        <w:t xml:space="preserve"> improve </w:t>
       </w:r>
       <w:r>
         <w:rPr>
@@ -4154,14 +4428,25 @@
           <w:lang w:val="en-GB"/>
         </w:rPr>
       </w:pPr>
-      <w:r>
-        <w:rPr>
-          <w:rFonts w:cstheme="minorHAnsi"/>
-          <w:sz w:val="24"/>
-          <w:szCs w:val="24"/>
-          <w:lang w:val="en-GB"/>
-        </w:rPr>
-        <w:t>First of all, we split the entire dataset in training</w:t>
+      <w:proofErr w:type="gramStart"/>
+      <w:r>
+        <w:rPr>
+          <w:rFonts w:cstheme="minorHAnsi"/>
+          <w:sz w:val="24"/>
+          <w:szCs w:val="24"/>
+          <w:lang w:val="en-GB"/>
+        </w:rPr>
+        <w:t>First of all</w:t>
+      </w:r>
+      <w:proofErr w:type="gramEnd"/>
+      <w:r>
+        <w:rPr>
+          <w:rFonts w:cstheme="minorHAnsi"/>
+          <w:sz w:val="24"/>
+          <w:szCs w:val="24"/>
+          <w:lang w:val="en-GB"/>
+        </w:rPr>
+        <w:t>, we split the entire dataset in training</w:t>
       </w:r>
       <w:r>
         <w:rPr>
@@ -5164,7 +5449,23 @@
           <w:rFonts w:cstheme="minorHAnsi"/>
           <w:lang w:val="en-GB"/>
         </w:rPr>
-        <w:t xml:space="preserve">r is chosen and a synthetic example is created at a randomly selected point between the two examples in feature space. </w:t>
+        <w:t xml:space="preserve">r is </w:t>
+      </w:r>
+      <w:proofErr w:type="gramStart"/>
+      <w:r>
+        <w:rPr>
+          <w:rFonts w:cstheme="minorHAnsi"/>
+          <w:lang w:val="en-GB"/>
+        </w:rPr>
+        <w:t>chosen</w:t>
+      </w:r>
+      <w:proofErr w:type="gramEnd"/>
+      <w:r>
+        <w:rPr>
+          <w:rFonts w:cstheme="minorHAnsi"/>
+          <w:lang w:val="en-GB"/>
+        </w:rPr>
+        <w:t xml:space="preserve"> and a synthetic example is created at a randomly selected point between the two examples in feature space. </w:t>
       </w:r>
       <w:r>
         <w:rPr>
@@ -5272,6 +5573,7 @@
         </w:rPr>
         <w:t xml:space="preserve"> to form a line segment in the feature space. The synthetic instances are generated as a convex combination of the two chosen instances </w:t>
       </w:r>
+      <w:proofErr w:type="gramStart"/>
       <w:r>
         <w:rPr>
           <w:rFonts w:cstheme="minorHAnsi"/>
@@ -5286,7 +5588,15 @@
           <w:rFonts w:cstheme="minorHAnsi"/>
           <w:lang w:val="en-GB"/>
         </w:rPr>
-        <w:t xml:space="preserve">and </w:t>
+        <w:t>and</w:t>
+      </w:r>
+      <w:proofErr w:type="gramEnd"/>
+      <w:r>
+        <w:rPr>
+          <w:rFonts w:cstheme="minorHAnsi"/>
+          <w:lang w:val="en-GB"/>
+        </w:rPr>
+        <w:t xml:space="preserve"> </w:t>
       </w:r>
       <w:r>
         <w:rPr>
@@ -5962,6 +6272,7 @@
     </w:p>
     <w:p>
       <w:pPr>
+        <w:spacing w:after="0"/>
         <w:rPr>
           <w:rFonts w:cstheme="minorHAnsi"/>
           <w:lang w:val="en-GB"/>
@@ -6132,6 +6443,7 @@
         </w:rPr>
         <w:t xml:space="preserve">while preserving as much of the data's </w:t>
       </w:r>
+      <w:proofErr w:type="spellStart"/>
       <w:r>
         <w:rPr>
           <w:rFonts w:cstheme="minorHAnsi"/>
@@ -6141,6 +6453,7 @@
         </w:rPr>
         <w:t>informtion</w:t>
       </w:r>
+      <w:proofErr w:type="spellEnd"/>
       <w:r>
         <w:rPr>
           <w:rFonts w:cstheme="minorHAnsi"/>
@@ -6555,45 +6868,1066 @@
           <w:rFonts w:cstheme="minorHAnsi"/>
           <w:sz w:val="24"/>
           <w:szCs w:val="24"/>
-          <w:lang w:val="en-GB"/>
-        </w:rPr>
-      </w:pPr>
-      <w:r>
-        <w:rPr>
-          <w:rFonts w:cstheme="minorHAnsi"/>
-          <w:sz w:val="24"/>
-          <w:szCs w:val="24"/>
-          <w:lang w:val="en-GB"/>
-        </w:rPr>
-        <w:t>In term of variance</w:t>
-      </w:r>
-      <w:r>
-        <w:rPr>
-          <w:rFonts w:cstheme="minorHAnsi"/>
-          <w:sz w:val="24"/>
-          <w:szCs w:val="24"/>
-          <w:lang w:val="en-GB"/>
-        </w:rPr>
-        <w:t>…</w:t>
-      </w:r>
-    </w:p>
-    <w:p>
-      <w:pPr>
-        <w:rPr>
-          <w:rFonts w:cstheme="minorHAnsi"/>
-          <w:sz w:val="24"/>
-          <w:szCs w:val="24"/>
-          <w:lang w:val="en-GB"/>
-        </w:rPr>
-      </w:pPr>
-      <w:r>
-        <w:rPr>
-          <w:rFonts w:cstheme="minorHAnsi"/>
-          <w:sz w:val="24"/>
-          <w:szCs w:val="24"/>
-          <w:lang w:val="en-GB"/>
-        </w:rPr>
-        <w:t xml:space="preserve">The vectors that generate the new lover-dimensional space are called </w:t>
+        </w:rPr>
+      </w:pPr>
+      <w:r>
+        <w:rPr>
+          <w:rFonts w:cstheme="minorHAnsi"/>
+          <w:sz w:val="24"/>
+          <w:szCs w:val="24"/>
+          <w:highlight w:val="yellow"/>
+        </w:rPr>
+        <w:t>[Parlare di U, W e A?]</w:t>
+      </w:r>
+    </w:p>
+    <w:p>
+      <w:pPr>
+        <w:rPr>
+          <w:rFonts w:cstheme="minorHAnsi"/>
+          <w:sz w:val="24"/>
+          <w:szCs w:val="24"/>
+          <w:lang w:val="en-GB"/>
+        </w:rPr>
+      </w:pPr>
+      <w:r>
+        <w:rPr>
+          <w:rFonts w:cstheme="minorHAnsi"/>
+          <w:sz w:val="24"/>
+          <w:szCs w:val="24"/>
+          <w:lang w:val="en-GB"/>
+        </w:rPr>
+        <w:t>In term of varianc</w:t>
+      </w:r>
+      <w:r>
+        <w:rPr>
+          <w:rFonts w:cstheme="minorHAnsi"/>
+          <w:sz w:val="24"/>
+          <w:szCs w:val="24"/>
+          <w:lang w:val="en-GB"/>
+        </w:rPr>
+        <w:t>e, the</w:t>
+      </w:r>
+      <w:r>
+        <w:rPr>
+          <w:rFonts w:cstheme="minorHAnsi"/>
+          <w:sz w:val="24"/>
+          <w:szCs w:val="24"/>
+          <w:lang w:val="en-GB"/>
+        </w:rPr>
+        <w:t xml:space="preserve"> first principal component can equivalently be defined as a</w:t>
+      </w:r>
+      <w:r>
+        <w:rPr>
+          <w:rFonts w:cstheme="minorHAnsi"/>
+          <w:sz w:val="24"/>
+          <w:szCs w:val="24"/>
+          <w:lang w:val="en-GB"/>
+        </w:rPr>
+        <w:t xml:space="preserve"> vector</w:t>
+      </w:r>
+      <w:r>
+        <w:rPr>
+          <w:rFonts w:cstheme="minorHAnsi"/>
+          <w:sz w:val="24"/>
+          <w:szCs w:val="24"/>
+          <w:lang w:val="en-GB"/>
+        </w:rPr>
+        <w:t xml:space="preserve"> lying on the</w:t>
+      </w:r>
+      <w:r>
+        <w:rPr>
+          <w:rFonts w:cstheme="minorHAnsi"/>
+          <w:sz w:val="24"/>
+          <w:szCs w:val="24"/>
+          <w:lang w:val="en-GB"/>
+        </w:rPr>
+        <w:t xml:space="preserve"> direction that maximizes the variance of the projected data. </w:t>
+      </w:r>
+      <w:r>
+        <w:rPr>
+          <w:rFonts w:cstheme="minorHAnsi"/>
+          <w:sz w:val="24"/>
+          <w:szCs w:val="24"/>
+          <w:lang w:val="en-GB"/>
+        </w:rPr>
+        <w:t xml:space="preserve">In other words, </w:t>
+      </w:r>
+      <w:r>
+        <w:rPr>
+          <w:rFonts w:cstheme="minorHAnsi"/>
+          <w:sz w:val="24"/>
+          <w:szCs w:val="24"/>
+          <w:lang w:val="en-GB"/>
+        </w:rPr>
+        <w:t>given</w:t>
+      </w:r>
+      <w:r>
+        <w:rPr>
+          <w:rFonts w:cstheme="minorHAnsi"/>
+          <w:sz w:val="24"/>
+          <w:szCs w:val="24"/>
+          <w:lang w:val="en-GB"/>
+        </w:rPr>
+        <w:t xml:space="preserve"> a set of features</w:t>
+      </w:r>
+      <w:r>
+        <w:rPr>
+          <w:rFonts w:cstheme="minorHAnsi"/>
+          <w:sz w:val="24"/>
+          <w:szCs w:val="24"/>
+          <w:lang w:val="en-GB"/>
+        </w:rPr>
+        <w:t xml:space="preserve"> X</w:t>
+      </w:r>
+      <w:r>
+        <w:rPr>
+          <w:rFonts w:cstheme="minorHAnsi"/>
+          <w:sz w:val="24"/>
+          <w:szCs w:val="24"/>
+          <w:vertAlign w:val="subscript"/>
+          <w:lang w:val="en-GB"/>
+        </w:rPr>
+        <w:t>1</w:t>
+      </w:r>
+      <w:r>
+        <w:rPr>
+          <w:rFonts w:cstheme="minorHAnsi"/>
+          <w:sz w:val="24"/>
+          <w:szCs w:val="24"/>
+          <w:lang w:val="en-GB"/>
+        </w:rPr>
+        <w:t>, X</w:t>
+      </w:r>
+      <w:r>
+        <w:rPr>
+          <w:rFonts w:cstheme="minorHAnsi"/>
+          <w:sz w:val="24"/>
+          <w:szCs w:val="24"/>
+          <w:vertAlign w:val="subscript"/>
+          <w:lang w:val="en-GB"/>
+        </w:rPr>
+        <w:t>2</w:t>
+      </w:r>
+      <w:r>
+        <w:rPr>
+          <w:rFonts w:cstheme="minorHAnsi"/>
+          <w:sz w:val="24"/>
+          <w:szCs w:val="24"/>
+          <w:lang w:val="en-GB"/>
+        </w:rPr>
+        <w:t xml:space="preserve">, …, </w:t>
+      </w:r>
+      <w:proofErr w:type="spellStart"/>
+      <w:r>
+        <w:rPr>
+          <w:rFonts w:cstheme="minorHAnsi"/>
+          <w:sz w:val="24"/>
+          <w:szCs w:val="24"/>
+          <w:lang w:val="en-GB"/>
+        </w:rPr>
+        <w:t>X</w:t>
+      </w:r>
+      <w:r>
+        <w:rPr>
+          <w:rFonts w:cstheme="minorHAnsi"/>
+          <w:sz w:val="24"/>
+          <w:szCs w:val="24"/>
+          <w:vertAlign w:val="subscript"/>
+          <w:lang w:val="en-GB"/>
+        </w:rPr>
+        <w:t>p</w:t>
+      </w:r>
+      <w:proofErr w:type="spellEnd"/>
+      <w:r>
+        <w:rPr>
+          <w:rFonts w:cstheme="minorHAnsi"/>
+          <w:sz w:val="24"/>
+          <w:szCs w:val="24"/>
+          <w:lang w:val="en-GB"/>
+        </w:rPr>
+        <w:t>, the first principal component is the normalized linear combination of the features:</w:t>
+      </w:r>
+    </w:p>
+    <w:p>
+      <w:pPr>
+        <w:jc w:val="center"/>
+        <w:rPr>
+          <w:rFonts w:cstheme="minorHAnsi"/>
+          <w:sz w:val="24"/>
+          <w:szCs w:val="24"/>
+          <w:lang w:val="en-GB"/>
+        </w:rPr>
+      </w:pPr>
+      <w:r>
+        <w:rPr>
+          <w:rFonts w:cstheme="minorHAnsi"/>
+          <w:sz w:val="24"/>
+          <w:szCs w:val="24"/>
+          <w:lang w:val="en-GB"/>
+        </w:rPr>
+        <w:t>PC</w:t>
+      </w:r>
+      <w:r>
+        <w:rPr>
+          <w:rFonts w:cstheme="minorHAnsi"/>
+          <w:sz w:val="24"/>
+          <w:szCs w:val="24"/>
+          <w:vertAlign w:val="subscript"/>
+          <w:lang w:val="en-GB"/>
+        </w:rPr>
+        <w:t>1</w:t>
+      </w:r>
+      <w:r>
+        <w:rPr>
+          <w:rFonts w:cstheme="minorHAnsi"/>
+          <w:sz w:val="24"/>
+          <w:szCs w:val="24"/>
+          <w:lang w:val="en-GB"/>
+        </w:rPr>
+        <w:t xml:space="preserve"> = α</w:t>
+      </w:r>
+      <w:r>
+        <w:rPr>
+          <w:rFonts w:cstheme="minorHAnsi"/>
+          <w:sz w:val="24"/>
+          <w:szCs w:val="24"/>
+          <w:vertAlign w:val="subscript"/>
+          <w:lang w:val="en-GB"/>
+        </w:rPr>
+        <w:t>11</w:t>
+      </w:r>
+      <w:r>
+        <w:rPr>
+          <w:rFonts w:cstheme="minorHAnsi"/>
+          <w:sz w:val="24"/>
+          <w:szCs w:val="24"/>
+          <w:lang w:val="en-GB"/>
+        </w:rPr>
+        <w:t>X</w:t>
+      </w:r>
+      <w:r>
+        <w:rPr>
+          <w:rFonts w:cstheme="minorHAnsi"/>
+          <w:sz w:val="24"/>
+          <w:szCs w:val="24"/>
+          <w:vertAlign w:val="subscript"/>
+          <w:lang w:val="en-GB"/>
+        </w:rPr>
+        <w:t>1</w:t>
+      </w:r>
+      <w:r>
+        <w:rPr>
+          <w:rFonts w:cstheme="minorHAnsi"/>
+          <w:sz w:val="24"/>
+          <w:szCs w:val="24"/>
+          <w:lang w:val="en-GB"/>
+        </w:rPr>
+        <w:t>+</w:t>
+      </w:r>
+      <w:r>
+        <w:rPr>
+          <w:rFonts w:cstheme="minorHAnsi"/>
+          <w:sz w:val="24"/>
+          <w:szCs w:val="24"/>
+          <w:lang w:val="en-GB"/>
+        </w:rPr>
+        <w:t xml:space="preserve"> </w:t>
+      </w:r>
+      <w:r>
+        <w:rPr>
+          <w:rFonts w:cstheme="minorHAnsi"/>
+          <w:sz w:val="24"/>
+          <w:szCs w:val="24"/>
+          <w:lang w:val="en-GB"/>
+        </w:rPr>
+        <w:t>α</w:t>
+      </w:r>
+      <w:r>
+        <w:rPr>
+          <w:rFonts w:cstheme="minorHAnsi"/>
+          <w:sz w:val="24"/>
+          <w:szCs w:val="24"/>
+          <w:vertAlign w:val="subscript"/>
+          <w:lang w:val="en-GB"/>
+        </w:rPr>
+        <w:t>21</w:t>
+      </w:r>
+      <w:r>
+        <w:rPr>
+          <w:rFonts w:cstheme="minorHAnsi"/>
+          <w:sz w:val="24"/>
+          <w:szCs w:val="24"/>
+          <w:lang w:val="en-GB"/>
+        </w:rPr>
+        <w:t>X</w:t>
+      </w:r>
+      <w:r>
+        <w:rPr>
+          <w:rFonts w:cstheme="minorHAnsi"/>
+          <w:sz w:val="24"/>
+          <w:szCs w:val="24"/>
+          <w:vertAlign w:val="subscript"/>
+          <w:lang w:val="en-GB"/>
+        </w:rPr>
+        <w:t xml:space="preserve">2 </w:t>
+      </w:r>
+      <w:r>
+        <w:rPr>
+          <w:rFonts w:cstheme="minorHAnsi"/>
+          <w:sz w:val="24"/>
+          <w:szCs w:val="24"/>
+          <w:lang w:val="en-GB"/>
+        </w:rPr>
+        <w:t>+ …. + α</w:t>
+      </w:r>
+      <w:r>
+        <w:rPr>
+          <w:rFonts w:cstheme="minorHAnsi"/>
+          <w:sz w:val="24"/>
+          <w:szCs w:val="24"/>
+          <w:vertAlign w:val="subscript"/>
+          <w:lang w:val="en-GB"/>
+        </w:rPr>
+        <w:t>d1</w:t>
+      </w:r>
+      <w:r>
+        <w:rPr>
+          <w:rFonts w:cstheme="minorHAnsi"/>
+          <w:sz w:val="24"/>
+          <w:szCs w:val="24"/>
+          <w:lang w:val="en-GB"/>
+        </w:rPr>
+        <w:t>X</w:t>
+      </w:r>
+      <w:r>
+        <w:rPr>
+          <w:rFonts w:cstheme="minorHAnsi"/>
+          <w:sz w:val="24"/>
+          <w:szCs w:val="24"/>
+          <w:vertAlign w:val="subscript"/>
+          <w:lang w:val="en-GB"/>
+        </w:rPr>
+        <w:t>d</w:t>
+      </w:r>
+      <w:r>
+        <w:rPr>
+          <w:rFonts w:cstheme="minorHAnsi"/>
+          <w:sz w:val="24"/>
+          <w:szCs w:val="24"/>
+          <w:lang w:val="en-GB"/>
+        </w:rPr>
+        <w:t xml:space="preserve"> = </w:t>
+      </w:r>
+      <m:oMath>
+        <m:nary>
+          <m:naryPr>
+            <m:chr m:val="∑"/>
+            <m:limLoc m:val="undOvr"/>
+            <m:ctrlPr>
+              <w:rPr>
+                <w:rFonts w:ascii="Cambria Math" w:hAnsi="Cambria Math" w:cstheme="minorHAnsi"/>
+                <w:i/>
+                <w:sz w:val="24"/>
+                <w:szCs w:val="24"/>
+                <w:lang w:val="en-GB"/>
+              </w:rPr>
+            </m:ctrlPr>
+          </m:naryPr>
+          <m:sub>
+            <m:r>
+              <w:rPr>
+                <w:rFonts w:ascii="Cambria Math" w:hAnsi="Cambria Math" w:cstheme="minorHAnsi"/>
+                <w:sz w:val="24"/>
+                <w:szCs w:val="24"/>
+                <w:lang w:val="en-GB"/>
+              </w:rPr>
+              <m:t>i=1</m:t>
+            </m:r>
+          </m:sub>
+          <m:sup>
+            <m:r>
+              <w:rPr>
+                <w:rFonts w:ascii="Cambria Math" w:hAnsi="Cambria Math" w:cstheme="minorHAnsi"/>
+                <w:sz w:val="24"/>
+                <w:szCs w:val="24"/>
+                <w:lang w:val="en-GB"/>
+              </w:rPr>
+              <m:t>d</m:t>
+            </m:r>
+          </m:sup>
+          <m:e>
+            <m:sSub>
+              <m:sSubPr>
+                <m:ctrlPr>
+                  <w:rPr>
+                    <w:rFonts w:ascii="Cambria Math" w:hAnsi="Cambria Math" w:cstheme="minorHAnsi"/>
+                    <w:sz w:val="24"/>
+                    <w:szCs w:val="24"/>
+                    <w:lang w:val="en-GB"/>
+                  </w:rPr>
+                </m:ctrlPr>
+              </m:sSubPr>
+              <m:e>
+                <m:r>
+                  <m:rPr>
+                    <m:sty m:val="p"/>
+                  </m:rPr>
+                  <w:rPr>
+                    <w:rFonts w:ascii="Cambria Math" w:hAnsi="Cambria Math" w:cstheme="minorHAnsi"/>
+                    <w:sz w:val="24"/>
+                    <w:szCs w:val="24"/>
+                    <w:lang w:val="en-GB"/>
+                  </w:rPr>
+                  <m:t>α</m:t>
+                </m:r>
+              </m:e>
+              <m:sub>
+                <m:r>
+                  <w:rPr>
+                    <w:rFonts w:ascii="Cambria Math" w:hAnsi="Cambria Math" w:cstheme="minorHAnsi"/>
+                    <w:sz w:val="24"/>
+                    <w:szCs w:val="24"/>
+                    <w:lang w:val="en-GB"/>
+                  </w:rPr>
+                  <m:t>i1</m:t>
+                </m:r>
+              </m:sub>
+            </m:sSub>
+            <m:sSub>
+              <m:sSubPr>
+                <m:ctrlPr>
+                  <w:rPr>
+                    <w:rFonts w:ascii="Cambria Math" w:hAnsi="Cambria Math" w:cstheme="minorHAnsi"/>
+                    <w:i/>
+                    <w:sz w:val="24"/>
+                    <w:szCs w:val="24"/>
+                    <w:lang w:val="en-GB"/>
+                  </w:rPr>
+                </m:ctrlPr>
+              </m:sSubPr>
+              <m:e>
+                <m:r>
+                  <w:rPr>
+                    <w:rFonts w:ascii="Cambria Math" w:hAnsi="Cambria Math" w:cstheme="minorHAnsi"/>
+                    <w:sz w:val="24"/>
+                    <w:szCs w:val="24"/>
+                    <w:lang w:val="en-GB"/>
+                  </w:rPr>
+                  <m:t>X</m:t>
+                </m:r>
+              </m:e>
+              <m:sub>
+                <m:r>
+                  <w:rPr>
+                    <w:rFonts w:ascii="Cambria Math" w:hAnsi="Cambria Math" w:cstheme="minorHAnsi"/>
+                    <w:sz w:val="24"/>
+                    <w:szCs w:val="24"/>
+                    <w:lang w:val="en-GB"/>
+                  </w:rPr>
+                  <m:t>i</m:t>
+                </m:r>
+              </m:sub>
+            </m:sSub>
+          </m:e>
+        </m:nary>
+      </m:oMath>
+    </w:p>
+    <w:p>
+      <w:pPr>
+        <w:spacing w:after="0"/>
+        <w:rPr>
+          <w:rFonts w:cstheme="minorHAnsi"/>
+          <w:sz w:val="24"/>
+          <w:szCs w:val="24"/>
+          <w:lang w:val="en-GB"/>
+        </w:rPr>
+      </w:pPr>
+      <w:r>
+        <w:rPr>
+          <w:rFonts w:cstheme="minorHAnsi"/>
+          <w:sz w:val="24"/>
+          <w:szCs w:val="24"/>
+          <w:lang w:val="en-GB"/>
+        </w:rPr>
+        <w:t>and has the direction of largest variance</w:t>
+      </w:r>
+      <w:r>
+        <w:rPr>
+          <w:rFonts w:cstheme="minorHAnsi"/>
+          <w:sz w:val="24"/>
+          <w:szCs w:val="24"/>
+          <w:lang w:val="en-GB"/>
+        </w:rPr>
+        <w:t xml:space="preserve"> on the feature space</w:t>
+      </w:r>
+      <w:r>
+        <w:rPr>
+          <w:rFonts w:cstheme="minorHAnsi"/>
+          <w:sz w:val="24"/>
+          <w:szCs w:val="24"/>
+          <w:lang w:val="en-GB"/>
+        </w:rPr>
+        <w:t>.</w:t>
+      </w:r>
+      <w:r>
+        <w:rPr>
+          <w:rFonts w:cstheme="minorHAnsi"/>
+          <w:sz w:val="24"/>
+          <w:szCs w:val="24"/>
+          <w:lang w:val="en-GB"/>
+        </w:rPr>
+        <w:t xml:space="preserve"> </w:t>
+      </w:r>
+      <w:r>
+        <w:rPr>
+          <w:rFonts w:cstheme="minorHAnsi"/>
+          <w:sz w:val="24"/>
+          <w:szCs w:val="24"/>
+          <w:lang w:val="en-GB"/>
+        </w:rPr>
+        <w:t xml:space="preserve">After the </w:t>
+      </w:r>
+      <w:r>
+        <w:rPr>
+          <w:rFonts w:cstheme="minorHAnsi"/>
+          <w:sz w:val="24"/>
+          <w:szCs w:val="24"/>
+          <w:lang w:val="en-GB"/>
+        </w:rPr>
+        <w:t>fi</w:t>
+      </w:r>
+      <w:r>
+        <w:rPr>
+          <w:rFonts w:cstheme="minorHAnsi"/>
+          <w:sz w:val="24"/>
+          <w:szCs w:val="24"/>
+          <w:lang w:val="en-GB"/>
+        </w:rPr>
+        <w:t xml:space="preserve">rst principal component </w:t>
+      </w:r>
+      <w:r>
+        <w:rPr>
+          <w:rFonts w:cstheme="minorHAnsi"/>
+          <w:sz w:val="24"/>
+          <w:szCs w:val="24"/>
+          <w:lang w:val="en-GB"/>
+        </w:rPr>
+        <w:t>PC</w:t>
+      </w:r>
+      <w:r>
+        <w:rPr>
+          <w:rFonts w:cstheme="minorHAnsi"/>
+          <w:sz w:val="24"/>
+          <w:szCs w:val="24"/>
+          <w:vertAlign w:val="subscript"/>
+          <w:lang w:val="en-GB"/>
+        </w:rPr>
+        <w:t>1</w:t>
+      </w:r>
+      <w:r>
+        <w:rPr>
+          <w:rFonts w:cstheme="minorHAnsi"/>
+          <w:sz w:val="24"/>
+          <w:szCs w:val="24"/>
+          <w:lang w:val="en-GB"/>
+        </w:rPr>
+        <w:t xml:space="preserve"> has been determined, we can</w:t>
+      </w:r>
+      <w:r>
+        <w:rPr>
+          <w:rFonts w:cstheme="minorHAnsi"/>
+          <w:sz w:val="24"/>
+          <w:szCs w:val="24"/>
+          <w:lang w:val="en-GB"/>
+        </w:rPr>
+        <w:t xml:space="preserve"> fi</w:t>
+      </w:r>
+      <w:r>
+        <w:rPr>
+          <w:rFonts w:cstheme="minorHAnsi"/>
+          <w:sz w:val="24"/>
+          <w:szCs w:val="24"/>
+          <w:lang w:val="en-GB"/>
+        </w:rPr>
+        <w:t xml:space="preserve">nd the second principal component </w:t>
+      </w:r>
+      <w:r>
+        <w:rPr>
+          <w:rFonts w:cstheme="minorHAnsi"/>
+          <w:sz w:val="24"/>
+          <w:szCs w:val="24"/>
+          <w:lang w:val="en-GB"/>
+        </w:rPr>
+        <w:t>PC</w:t>
+      </w:r>
+      <w:r>
+        <w:rPr>
+          <w:rFonts w:cstheme="minorHAnsi"/>
+          <w:sz w:val="24"/>
+          <w:szCs w:val="24"/>
+          <w:vertAlign w:val="subscript"/>
+          <w:lang w:val="en-GB"/>
+        </w:rPr>
+        <w:t>2</w:t>
+      </w:r>
+      <w:r>
+        <w:rPr>
+          <w:rFonts w:cstheme="minorHAnsi"/>
+          <w:sz w:val="24"/>
+          <w:szCs w:val="24"/>
+          <w:lang w:val="en-GB"/>
+        </w:rPr>
+        <w:t xml:space="preserve"> </w:t>
+      </w:r>
+      <w:r>
+        <w:rPr>
+          <w:rFonts w:cstheme="minorHAnsi"/>
+          <w:sz w:val="24"/>
+          <w:szCs w:val="24"/>
+          <w:lang w:val="en-GB"/>
+        </w:rPr>
+        <w:t>which is itself a</w:t>
+      </w:r>
+      <w:r>
+        <w:rPr>
+          <w:rFonts w:cstheme="minorHAnsi"/>
+          <w:sz w:val="24"/>
+          <w:szCs w:val="24"/>
+          <w:lang w:val="en-GB"/>
+        </w:rPr>
+        <w:t xml:space="preserve"> normalized</w:t>
+      </w:r>
+      <w:r>
+        <w:rPr>
+          <w:rFonts w:cstheme="minorHAnsi"/>
+          <w:sz w:val="24"/>
+          <w:szCs w:val="24"/>
+          <w:lang w:val="en-GB"/>
+        </w:rPr>
+        <w:t xml:space="preserve"> linear combination of the p features</w:t>
+      </w:r>
+      <w:r>
+        <w:rPr>
+          <w:rFonts w:cstheme="minorHAnsi"/>
+          <w:sz w:val="24"/>
+          <w:szCs w:val="24"/>
+          <w:lang w:val="en-GB"/>
+        </w:rPr>
+        <w:t xml:space="preserve"> and</w:t>
+      </w:r>
+      <w:r>
+        <w:rPr>
+          <w:rFonts w:cstheme="minorHAnsi"/>
+          <w:sz w:val="24"/>
+          <w:szCs w:val="24"/>
+          <w:lang w:val="en-GB"/>
+        </w:rPr>
+        <w:t xml:space="preserve"> </w:t>
+      </w:r>
+      <w:r>
+        <w:rPr>
+          <w:rFonts w:cstheme="minorHAnsi"/>
+          <w:sz w:val="24"/>
+          <w:szCs w:val="24"/>
+          <w:lang w:val="en-GB"/>
+        </w:rPr>
+        <w:t>has maximal variance among all linear</w:t>
+      </w:r>
+      <w:r>
+        <w:rPr>
+          <w:rFonts w:cstheme="minorHAnsi"/>
+          <w:sz w:val="24"/>
+          <w:szCs w:val="24"/>
+          <w:lang w:val="en-GB"/>
+        </w:rPr>
+        <w:t xml:space="preserve"> </w:t>
+      </w:r>
+      <w:r>
+        <w:rPr>
+          <w:rFonts w:cstheme="minorHAnsi"/>
+          <w:sz w:val="24"/>
+          <w:szCs w:val="24"/>
+          <w:lang w:val="en-GB"/>
+        </w:rPr>
+        <w:t xml:space="preserve">combinations that are uncorrelated with </w:t>
+      </w:r>
+      <w:r>
+        <w:rPr>
+          <w:rFonts w:cstheme="minorHAnsi"/>
+          <w:sz w:val="24"/>
+          <w:szCs w:val="24"/>
+          <w:lang w:val="en-GB"/>
+        </w:rPr>
+        <w:t>PC</w:t>
+      </w:r>
+      <w:r>
+        <w:rPr>
+          <w:rFonts w:cstheme="minorHAnsi"/>
+          <w:sz w:val="24"/>
+          <w:szCs w:val="24"/>
+          <w:vertAlign w:val="subscript"/>
+          <w:lang w:val="en-GB"/>
+        </w:rPr>
+        <w:t>1</w:t>
+      </w:r>
+      <w:r>
+        <w:rPr>
+          <w:rFonts w:cstheme="minorHAnsi"/>
+          <w:sz w:val="24"/>
+          <w:szCs w:val="24"/>
+          <w:lang w:val="en-GB"/>
+        </w:rPr>
+        <w:t>.</w:t>
+      </w:r>
+    </w:p>
+    <w:p>
+      <w:pPr>
+        <w:rPr>
+          <w:rFonts w:cstheme="minorHAnsi"/>
+          <w:sz w:val="24"/>
+          <w:szCs w:val="24"/>
+          <w:lang w:val="en-GB"/>
+        </w:rPr>
+      </w:pPr>
+      <w:r>
+        <w:rPr>
+          <w:rFonts w:cstheme="minorHAnsi"/>
+          <w:sz w:val="24"/>
+          <w:szCs w:val="24"/>
+          <w:lang w:val="en-GB"/>
+        </w:rPr>
+        <w:t xml:space="preserve">It turns out that constraining </w:t>
+      </w:r>
+      <w:r>
+        <w:rPr>
+          <w:rFonts w:cstheme="minorHAnsi"/>
+          <w:sz w:val="24"/>
+          <w:szCs w:val="24"/>
+          <w:lang w:val="en-GB"/>
+        </w:rPr>
+        <w:t>PC</w:t>
+      </w:r>
+      <w:r>
+        <w:rPr>
+          <w:rFonts w:cstheme="minorHAnsi"/>
+          <w:sz w:val="24"/>
+          <w:szCs w:val="24"/>
+          <w:vertAlign w:val="subscript"/>
+          <w:lang w:val="en-GB"/>
+        </w:rPr>
+        <w:t>2</w:t>
+      </w:r>
+      <w:r>
+        <w:rPr>
+          <w:rFonts w:cstheme="minorHAnsi"/>
+          <w:sz w:val="24"/>
+          <w:szCs w:val="24"/>
+          <w:lang w:val="en-GB"/>
+        </w:rPr>
+        <w:t xml:space="preserve"> to be uncorrelated with</w:t>
+      </w:r>
+      <w:r>
+        <w:rPr>
+          <w:rFonts w:cstheme="minorHAnsi"/>
+          <w:sz w:val="24"/>
+          <w:szCs w:val="24"/>
+          <w:lang w:val="en-GB"/>
+        </w:rPr>
+        <w:t xml:space="preserve"> PC</w:t>
+      </w:r>
+      <w:r>
+        <w:rPr>
+          <w:rFonts w:cstheme="minorHAnsi"/>
+          <w:sz w:val="24"/>
+          <w:szCs w:val="24"/>
+          <w:vertAlign w:val="subscript"/>
+          <w:lang w:val="en-GB"/>
+        </w:rPr>
+        <w:t>1</w:t>
+      </w:r>
+      <w:r>
+        <w:rPr>
+          <w:rFonts w:cstheme="minorHAnsi"/>
+          <w:sz w:val="24"/>
+          <w:szCs w:val="24"/>
+          <w:lang w:val="en-GB"/>
+        </w:rPr>
+        <w:t xml:space="preserve"> is equivalent to constraining the direction</w:t>
+      </w:r>
+      <w:r>
+        <w:rPr>
+          <w:rFonts w:cstheme="minorHAnsi"/>
+          <w:sz w:val="24"/>
+          <w:szCs w:val="24"/>
+          <w:lang w:val="en-GB"/>
+        </w:rPr>
+        <w:t>s</w:t>
+      </w:r>
+      <w:r>
+        <w:rPr>
+          <w:rFonts w:cstheme="minorHAnsi"/>
+          <w:sz w:val="24"/>
+          <w:szCs w:val="24"/>
+          <w:lang w:val="en-GB"/>
+        </w:rPr>
+        <w:t xml:space="preserve"> </w:t>
+      </w:r>
+      <w:r>
+        <w:rPr>
+          <w:rFonts w:cstheme="minorHAnsi"/>
+          <w:sz w:val="24"/>
+          <w:szCs w:val="24"/>
+          <w:lang w:val="en-GB"/>
+        </w:rPr>
+        <w:t>of the two principal components</w:t>
+      </w:r>
+      <w:r>
+        <w:rPr>
+          <w:rFonts w:cstheme="minorHAnsi"/>
+          <w:sz w:val="24"/>
+          <w:szCs w:val="24"/>
+          <w:lang w:val="en-GB"/>
+        </w:rPr>
+        <w:t xml:space="preserve"> to be</w:t>
+      </w:r>
+      <w:r>
+        <w:rPr>
+          <w:rFonts w:cstheme="minorHAnsi"/>
+          <w:sz w:val="24"/>
+          <w:szCs w:val="24"/>
+          <w:lang w:val="en-GB"/>
+        </w:rPr>
+        <w:t xml:space="preserve"> </w:t>
+      </w:r>
+      <w:r>
+        <w:rPr>
+          <w:rFonts w:cstheme="minorHAnsi"/>
+          <w:sz w:val="24"/>
+          <w:szCs w:val="24"/>
+          <w:lang w:val="en-GB"/>
+        </w:rPr>
+        <w:t>orthogonal.</w:t>
+      </w:r>
+      <w:r>
+        <w:rPr>
+          <w:rFonts w:cstheme="minorHAnsi"/>
+          <w:sz w:val="24"/>
+          <w:szCs w:val="24"/>
+          <w:lang w:val="en-GB"/>
+        </w:rPr>
+        <w:t xml:space="preserve"> We can continue in this way until we find </w:t>
+      </w:r>
+      <w:r>
+        <w:rPr>
+          <w:rFonts w:cstheme="minorHAnsi"/>
+          <w:i/>
+          <w:iCs/>
+          <w:sz w:val="24"/>
+          <w:szCs w:val="24"/>
+          <w:lang w:val="en-GB"/>
+        </w:rPr>
+        <w:t>p</w:t>
+      </w:r>
+      <w:r>
+        <w:rPr>
+          <w:rFonts w:cstheme="minorHAnsi"/>
+          <w:sz w:val="24"/>
+          <w:szCs w:val="24"/>
+          <w:lang w:val="en-GB"/>
+        </w:rPr>
+        <w:t>-</w:t>
+      </w:r>
+      <w:proofErr w:type="spellStart"/>
+      <w:r>
+        <w:rPr>
+          <w:rFonts w:cstheme="minorHAnsi"/>
+          <w:sz w:val="24"/>
+          <w:szCs w:val="24"/>
+          <w:lang w:val="en-GB"/>
+        </w:rPr>
+        <w:t>th</w:t>
+      </w:r>
+      <w:proofErr w:type="spellEnd"/>
+      <w:r>
+        <w:rPr>
+          <w:rFonts w:cstheme="minorHAnsi"/>
+          <w:sz w:val="24"/>
+          <w:szCs w:val="24"/>
+          <w:lang w:val="en-GB"/>
+        </w:rPr>
+        <w:t xml:space="preserve"> principal component.</w:t>
+      </w:r>
+    </w:p>
+    <w:p>
+      <w:pPr>
+        <w:rPr>
+          <w:rFonts w:cstheme="minorHAnsi"/>
+          <w:sz w:val="24"/>
+          <w:szCs w:val="24"/>
+          <w:lang w:val="en-GB"/>
+        </w:rPr>
+      </w:pPr>
+      <w:r>
+        <w:rPr>
+          <w:rFonts w:cstheme="minorHAnsi"/>
+          <w:sz w:val="24"/>
+          <w:szCs w:val="24"/>
+          <w:lang w:val="en-GB"/>
+        </w:rPr>
+        <w:t>So, i</w:t>
+      </w:r>
+      <w:r>
+        <w:rPr>
+          <w:rFonts w:cstheme="minorHAnsi"/>
+          <w:sz w:val="24"/>
+          <w:szCs w:val="24"/>
+          <w:lang w:val="en-GB"/>
+        </w:rPr>
+        <w:t>n general, we can say that t</w:t>
+      </w:r>
+      <w:r>
+        <w:rPr>
+          <w:rFonts w:cstheme="minorHAnsi"/>
+          <w:sz w:val="24"/>
+          <w:szCs w:val="24"/>
+          <w:lang w:val="en-GB"/>
+        </w:rPr>
+        <w:t>he</w:t>
+      </w:r>
+      <w:r>
+        <w:rPr>
+          <w:rFonts w:cstheme="minorHAnsi"/>
+          <w:i/>
+          <w:iCs/>
+          <w:sz w:val="24"/>
+          <w:szCs w:val="24"/>
+          <w:lang w:val="en-GB"/>
+        </w:rPr>
+        <w:t xml:space="preserve"> </w:t>
+      </w:r>
+      <w:proofErr w:type="spellStart"/>
+      <w:r>
+        <w:rPr>
+          <w:rFonts w:cstheme="minorHAnsi"/>
+          <w:i/>
+          <w:iCs/>
+          <w:sz w:val="24"/>
+          <w:szCs w:val="24"/>
+          <w:lang w:val="en-GB"/>
+        </w:rPr>
+        <w:t>i</w:t>
+      </w:r>
+      <w:r>
+        <w:rPr>
+          <w:rFonts w:cstheme="minorHAnsi"/>
+          <w:sz w:val="24"/>
+          <w:szCs w:val="24"/>
+          <w:lang w:val="en-GB"/>
+        </w:rPr>
+        <w:t>-th</w:t>
+      </w:r>
+      <w:proofErr w:type="spellEnd"/>
+      <w:r>
+        <w:rPr>
+          <w:rFonts w:cstheme="minorHAnsi"/>
+          <w:sz w:val="24"/>
+          <w:szCs w:val="24"/>
+          <w:lang w:val="en-GB"/>
+        </w:rPr>
+        <w:t xml:space="preserve"> principal component can be taken as a direction orthogonal to the first </w:t>
+      </w:r>
+      <w:r>
+        <w:rPr>
+          <w:rFonts w:cstheme="minorHAnsi"/>
+          <w:i/>
+          <w:iCs/>
+          <w:sz w:val="24"/>
+          <w:szCs w:val="24"/>
+          <w:lang w:val="en-GB"/>
+        </w:rPr>
+        <w:t>(</w:t>
+      </w:r>
+      <w:r>
+        <w:rPr>
+          <w:rFonts w:cstheme="minorHAnsi"/>
+          <w:i/>
+          <w:iCs/>
+          <w:sz w:val="24"/>
+          <w:szCs w:val="24"/>
+          <w:lang w:val="en-GB"/>
+        </w:rPr>
+        <w:t>i-1</w:t>
+      </w:r>
+      <w:r>
+        <w:rPr>
+          <w:rFonts w:cstheme="minorHAnsi"/>
+          <w:i/>
+          <w:iCs/>
+          <w:sz w:val="24"/>
+          <w:szCs w:val="24"/>
+          <w:lang w:val="en-GB"/>
+        </w:rPr>
+        <w:t>)</w:t>
+      </w:r>
+      <w:r>
+        <w:rPr>
+          <w:rFonts w:cstheme="minorHAnsi"/>
+          <w:sz w:val="24"/>
+          <w:szCs w:val="24"/>
+          <w:lang w:val="en-GB"/>
+        </w:rPr>
+        <w:t>-</w:t>
+      </w:r>
+      <w:proofErr w:type="spellStart"/>
+      <w:r>
+        <w:rPr>
+          <w:rFonts w:cstheme="minorHAnsi"/>
+          <w:sz w:val="24"/>
+          <w:szCs w:val="24"/>
+          <w:lang w:val="en-GB"/>
+        </w:rPr>
+        <w:t>th</w:t>
+      </w:r>
+      <w:proofErr w:type="spellEnd"/>
+      <w:r>
+        <w:rPr>
+          <w:rFonts w:cstheme="minorHAnsi"/>
+          <w:sz w:val="24"/>
+          <w:szCs w:val="24"/>
+          <w:lang w:val="en-GB"/>
+        </w:rPr>
+        <w:t xml:space="preserve"> principal components that maximizes the variance of the projected data.</w:t>
+      </w:r>
+    </w:p>
+    <w:p>
+      <w:pPr>
+        <w:rPr>
+          <w:rFonts w:cstheme="minorHAnsi"/>
+          <w:sz w:val="24"/>
+          <w:szCs w:val="24"/>
+          <w:lang w:val="en-GB"/>
+        </w:rPr>
+      </w:pPr>
+      <w:proofErr w:type="gramStart"/>
+      <w:r>
+        <w:rPr>
+          <w:rFonts w:cstheme="minorHAnsi"/>
+          <w:sz w:val="24"/>
+          <w:szCs w:val="24"/>
+          <w:lang w:val="en-GB"/>
+        </w:rPr>
+        <w:lastRenderedPageBreak/>
+        <w:t>In order to</w:t>
+      </w:r>
+      <w:proofErr w:type="gramEnd"/>
+      <w:r>
+        <w:rPr>
+          <w:rFonts w:cstheme="minorHAnsi"/>
+          <w:sz w:val="24"/>
+          <w:szCs w:val="24"/>
+          <w:lang w:val="en-GB"/>
+        </w:rPr>
+        <w:t xml:space="preserve"> estimate the variance explained by each component e to understand the importance of each component we have to compute the </w:t>
       </w:r>
       <w:r>
         <w:rPr>
@@ -6604,27 +7938,812 @@
           <w:szCs w:val="24"/>
           <w:lang w:val="en-GB"/>
         </w:rPr>
-        <w:t>principal component</w:t>
-      </w:r>
-      <w:r>
-        <w:rPr>
-          <w:rFonts w:cstheme="minorHAnsi"/>
-          <w:b/>
-          <w:bCs/>
+        <w:t>PVE (Proportional Variance Explained)</w:t>
+      </w:r>
+      <w:r>
+        <w:rPr>
+          <w:rFonts w:cstheme="minorHAnsi"/>
           <w:sz w:val="24"/>
           <w:szCs w:val="24"/>
           <w:lang w:val="en-GB"/>
         </w:rPr>
         <w:t xml:space="preserve">. </w:t>
       </w:r>
-      <w:r>
-        <w:rPr>
-          <w:rFonts w:cstheme="minorHAnsi"/>
-          <w:sz w:val="24"/>
-          <w:szCs w:val="24"/>
-          <w:lang w:val="en-GB"/>
-        </w:rPr>
-        <w:t>The first principal component can equivalently be defined as a direction that maximizes the variance of the projected data. The i-th principal component can be taken as a direction orthogonal to the first i-1 principal components that maximizes the variance of the projected data.</w:t>
+    </w:p>
+    <w:p>
+      <w:pPr>
+        <w:rPr>
+          <w:rFonts w:cstheme="minorHAnsi"/>
+          <w:sz w:val="24"/>
+          <w:szCs w:val="24"/>
+          <w:lang w:val="en-GB"/>
+        </w:rPr>
+      </w:pPr>
+      <w:r>
+        <w:rPr>
+          <w:rFonts w:cstheme="minorHAnsi"/>
+          <w:sz w:val="24"/>
+          <w:szCs w:val="24"/>
+          <w:lang w:val="en-GB"/>
+        </w:rPr>
+        <w:t xml:space="preserve">Given a </w:t>
+      </w:r>
+      <w:proofErr w:type="spellStart"/>
+      <w:r>
+        <w:rPr>
+          <w:rFonts w:cstheme="minorHAnsi"/>
+          <w:sz w:val="24"/>
+          <w:szCs w:val="24"/>
+          <w:lang w:val="en-GB"/>
+        </w:rPr>
+        <w:t>centered</w:t>
+      </w:r>
+      <w:proofErr w:type="spellEnd"/>
+      <w:r>
+        <w:rPr>
+          <w:rFonts w:cstheme="minorHAnsi"/>
+          <w:sz w:val="24"/>
+          <w:szCs w:val="24"/>
+          <w:lang w:val="en-GB"/>
+        </w:rPr>
+        <w:t xml:space="preserve"> dataset</w:t>
+      </w:r>
+      <w:r>
+        <w:rPr>
+          <w:rFonts w:cstheme="minorHAnsi"/>
+          <w:sz w:val="24"/>
+          <w:szCs w:val="24"/>
+          <w:lang w:val="en-GB"/>
+        </w:rPr>
+        <w:t xml:space="preserve"> composed by n observations</w:t>
+      </w:r>
+      <w:r>
+        <w:rPr>
+          <w:rFonts w:cstheme="minorHAnsi"/>
+          <w:sz w:val="24"/>
+          <w:szCs w:val="24"/>
+          <w:lang w:val="en-GB"/>
+        </w:rPr>
+        <w:t xml:space="preserve">, the total variance </w:t>
+      </w:r>
+      <w:r>
+        <w:rPr>
+          <w:rFonts w:cstheme="minorHAnsi"/>
+          <w:sz w:val="24"/>
+          <w:szCs w:val="24"/>
+          <w:lang w:val="en-GB"/>
+        </w:rPr>
+        <w:t>is defined as:</w:t>
+      </w:r>
+    </w:p>
+    <w:p>
+      <w:pPr>
+        <w:rPr>
+          <w:rFonts w:cstheme="minorHAnsi"/>
+          <w:sz w:val="24"/>
+          <w:szCs w:val="24"/>
+          <w:lang w:val="en-GB"/>
+        </w:rPr>
+      </w:pPr>
+      <m:oMathPara>
+        <m:oMath>
+          <m:nary>
+            <m:naryPr>
+              <m:chr m:val="∑"/>
+              <m:limLoc m:val="undOvr"/>
+              <m:ctrlPr>
+                <w:rPr>
+                  <w:rFonts w:ascii="Cambria Math" w:hAnsi="Cambria Math" w:cstheme="minorHAnsi"/>
+                  <w:i/>
+                  <w:sz w:val="24"/>
+                  <w:szCs w:val="24"/>
+                  <w:lang w:val="en-GB"/>
+                </w:rPr>
+              </m:ctrlPr>
+            </m:naryPr>
+            <m:sub>
+              <m:r>
+                <w:rPr>
+                  <w:rFonts w:ascii="Cambria Math" w:hAnsi="Cambria Math" w:cstheme="minorHAnsi"/>
+                  <w:sz w:val="24"/>
+                  <w:szCs w:val="24"/>
+                  <w:lang w:val="en-GB"/>
+                </w:rPr>
+                <m:t>j=1</m:t>
+              </m:r>
+            </m:sub>
+            <m:sup>
+              <m:r>
+                <w:rPr>
+                  <w:rFonts w:ascii="Cambria Math" w:hAnsi="Cambria Math" w:cstheme="minorHAnsi"/>
+                  <w:sz w:val="24"/>
+                  <w:szCs w:val="24"/>
+                  <w:lang w:val="en-GB"/>
+                </w:rPr>
+                <m:t>p</m:t>
+              </m:r>
+            </m:sup>
+            <m:e>
+              <m:r>
+                <w:rPr>
+                  <w:rFonts w:ascii="Cambria Math" w:hAnsi="Cambria Math" w:cstheme="minorHAnsi"/>
+                  <w:sz w:val="24"/>
+                  <w:szCs w:val="24"/>
+                  <w:lang w:val="en-GB"/>
+                </w:rPr>
+                <m:t>Var</m:t>
+              </m:r>
+              <m:d>
+                <m:dPr>
+                  <m:ctrlPr>
+                    <w:rPr>
+                      <w:rFonts w:ascii="Cambria Math" w:hAnsi="Cambria Math" w:cstheme="minorHAnsi"/>
+                      <w:i/>
+                      <w:sz w:val="24"/>
+                      <w:szCs w:val="24"/>
+                      <w:lang w:val="en-GB"/>
+                    </w:rPr>
+                  </m:ctrlPr>
+                </m:dPr>
+                <m:e>
+                  <m:sSub>
+                    <m:sSubPr>
+                      <m:ctrlPr>
+                        <w:rPr>
+                          <w:rFonts w:ascii="Cambria Math" w:hAnsi="Cambria Math" w:cstheme="minorHAnsi"/>
+                          <w:i/>
+                          <w:sz w:val="24"/>
+                          <w:szCs w:val="24"/>
+                          <w:lang w:val="en-GB"/>
+                        </w:rPr>
+                      </m:ctrlPr>
+                    </m:sSubPr>
+                    <m:e>
+                      <m:r>
+                        <w:rPr>
+                          <w:rFonts w:ascii="Cambria Math" w:hAnsi="Cambria Math" w:cstheme="minorHAnsi"/>
+                          <w:sz w:val="24"/>
+                          <w:szCs w:val="24"/>
+                          <w:lang w:val="en-GB"/>
+                        </w:rPr>
+                        <m:t>X</m:t>
+                      </m:r>
+                    </m:e>
+                    <m:sub>
+                      <m:r>
+                        <w:rPr>
+                          <w:rFonts w:ascii="Cambria Math" w:hAnsi="Cambria Math" w:cstheme="minorHAnsi"/>
+                          <w:sz w:val="24"/>
+                          <w:szCs w:val="24"/>
+                          <w:lang w:val="en-GB"/>
+                        </w:rPr>
+                        <m:t>j</m:t>
+                      </m:r>
+                    </m:sub>
+                  </m:sSub>
+                </m:e>
+              </m:d>
+              <m:r>
+                <w:rPr>
+                  <w:rFonts w:ascii="Cambria Math" w:hAnsi="Cambria Math" w:cstheme="minorHAnsi"/>
+                  <w:sz w:val="24"/>
+                  <w:szCs w:val="24"/>
+                  <w:lang w:val="en-GB"/>
+                </w:rPr>
+                <m:t xml:space="preserve">= </m:t>
+              </m:r>
+              <m:nary>
+                <m:naryPr>
+                  <m:chr m:val="∑"/>
+                  <m:limLoc m:val="undOvr"/>
+                  <m:ctrlPr>
+                    <w:rPr>
+                      <w:rFonts w:ascii="Cambria Math" w:hAnsi="Cambria Math" w:cstheme="minorHAnsi"/>
+                      <w:i/>
+                      <w:sz w:val="24"/>
+                      <w:szCs w:val="24"/>
+                      <w:lang w:val="en-GB"/>
+                    </w:rPr>
+                  </m:ctrlPr>
+                </m:naryPr>
+                <m:sub>
+                  <m:r>
+                    <w:rPr>
+                      <w:rFonts w:ascii="Cambria Math" w:hAnsi="Cambria Math" w:cstheme="minorHAnsi"/>
+                      <w:sz w:val="24"/>
+                      <w:szCs w:val="24"/>
+                      <w:lang w:val="en-GB"/>
+                    </w:rPr>
+                    <m:t>j=1</m:t>
+                  </m:r>
+                </m:sub>
+                <m:sup>
+                  <m:r>
+                    <w:rPr>
+                      <w:rFonts w:ascii="Cambria Math" w:hAnsi="Cambria Math" w:cstheme="minorHAnsi"/>
+                      <w:sz w:val="24"/>
+                      <w:szCs w:val="24"/>
+                      <w:lang w:val="en-GB"/>
+                    </w:rPr>
+                    <m:t>p</m:t>
+                  </m:r>
+                </m:sup>
+                <m:e>
+                  <m:f>
+                    <m:fPr>
+                      <m:ctrlPr>
+                        <w:rPr>
+                          <w:rFonts w:ascii="Cambria Math" w:hAnsi="Cambria Math" w:cstheme="minorHAnsi"/>
+                          <w:i/>
+                          <w:sz w:val="24"/>
+                          <w:szCs w:val="24"/>
+                          <w:lang w:val="en-GB"/>
+                        </w:rPr>
+                      </m:ctrlPr>
+                    </m:fPr>
+                    <m:num>
+                      <m:r>
+                        <w:rPr>
+                          <w:rFonts w:ascii="Cambria Math" w:hAnsi="Cambria Math" w:cstheme="minorHAnsi"/>
+                          <w:sz w:val="24"/>
+                          <w:szCs w:val="24"/>
+                          <w:lang w:val="en-GB"/>
+                        </w:rPr>
+                        <m:t>1</m:t>
+                      </m:r>
+                    </m:num>
+                    <m:den>
+                      <m:r>
+                        <w:rPr>
+                          <w:rFonts w:ascii="Cambria Math" w:hAnsi="Cambria Math" w:cstheme="minorHAnsi"/>
+                          <w:sz w:val="24"/>
+                          <w:szCs w:val="24"/>
+                          <w:lang w:val="en-GB"/>
+                        </w:rPr>
+                        <m:t>n</m:t>
+                      </m:r>
+                    </m:den>
+                  </m:f>
+                </m:e>
+              </m:nary>
+              <m:nary>
+                <m:naryPr>
+                  <m:chr m:val="∑"/>
+                  <m:limLoc m:val="undOvr"/>
+                  <m:ctrlPr>
+                    <w:rPr>
+                      <w:rFonts w:ascii="Cambria Math" w:hAnsi="Cambria Math" w:cstheme="minorHAnsi"/>
+                      <w:i/>
+                      <w:sz w:val="24"/>
+                      <w:szCs w:val="24"/>
+                      <w:lang w:val="en-GB"/>
+                    </w:rPr>
+                  </m:ctrlPr>
+                </m:naryPr>
+                <m:sub>
+                  <m:r>
+                    <w:rPr>
+                      <w:rFonts w:ascii="Cambria Math" w:hAnsi="Cambria Math" w:cstheme="minorHAnsi"/>
+                      <w:sz w:val="24"/>
+                      <w:szCs w:val="24"/>
+                      <w:lang w:val="en-GB"/>
+                    </w:rPr>
+                    <m:t>i=1</m:t>
+                  </m:r>
+                </m:sub>
+                <m:sup>
+                  <m:r>
+                    <w:rPr>
+                      <w:rFonts w:ascii="Cambria Math" w:hAnsi="Cambria Math" w:cstheme="minorHAnsi"/>
+                      <w:sz w:val="24"/>
+                      <w:szCs w:val="24"/>
+                      <w:lang w:val="en-GB"/>
+                    </w:rPr>
+                    <m:t>n</m:t>
+                  </m:r>
+                </m:sup>
+                <m:e>
+                  <m:sSubSup>
+                    <m:sSubSupPr>
+                      <m:ctrlPr>
+                        <w:rPr>
+                          <w:rFonts w:ascii="Cambria Math" w:hAnsi="Cambria Math" w:cstheme="minorHAnsi"/>
+                          <w:i/>
+                          <w:sz w:val="24"/>
+                          <w:szCs w:val="24"/>
+                          <w:lang w:val="en-GB"/>
+                        </w:rPr>
+                      </m:ctrlPr>
+                    </m:sSubSupPr>
+                    <m:e>
+                      <m:r>
+                        <w:rPr>
+                          <w:rFonts w:ascii="Cambria Math" w:hAnsi="Cambria Math" w:cstheme="minorHAnsi"/>
+                          <w:sz w:val="24"/>
+                          <w:szCs w:val="24"/>
+                          <w:lang w:val="en-GB"/>
+                        </w:rPr>
+                        <m:t>x</m:t>
+                      </m:r>
+                    </m:e>
+                    <m:sub>
+                      <m:r>
+                        <w:rPr>
+                          <w:rFonts w:ascii="Cambria Math" w:hAnsi="Cambria Math" w:cstheme="minorHAnsi"/>
+                          <w:sz w:val="24"/>
+                          <w:szCs w:val="24"/>
+                          <w:lang w:val="en-GB"/>
+                        </w:rPr>
+                        <m:t>ij</m:t>
+                      </m:r>
+                    </m:sub>
+                    <m:sup>
+                      <m:r>
+                        <w:rPr>
+                          <w:rFonts w:ascii="Cambria Math" w:hAnsi="Cambria Math" w:cstheme="minorHAnsi"/>
+                          <w:sz w:val="24"/>
+                          <w:szCs w:val="24"/>
+                          <w:lang w:val="en-GB"/>
+                        </w:rPr>
+                        <m:t>2</m:t>
+                      </m:r>
+                    </m:sup>
+                  </m:sSubSup>
+                </m:e>
+              </m:nary>
+            </m:e>
+          </m:nary>
+        </m:oMath>
+      </m:oMathPara>
+    </w:p>
+    <w:p>
+      <w:pPr>
+        <w:rPr>
+          <w:rFonts w:cstheme="minorHAnsi"/>
+          <w:sz w:val="24"/>
+          <w:szCs w:val="24"/>
+          <w:lang w:val="en-GB"/>
+        </w:rPr>
+      </w:pPr>
+      <w:r>
+        <w:rPr>
+          <w:rFonts w:cstheme="minorHAnsi"/>
+          <w:sz w:val="24"/>
+          <w:szCs w:val="24"/>
+          <w:lang w:val="en-GB"/>
+        </w:rPr>
+        <w:t xml:space="preserve">and the variance explained by the </w:t>
+      </w:r>
+      <w:r>
+        <w:rPr>
+          <w:rFonts w:cstheme="minorHAnsi"/>
+          <w:i/>
+          <w:iCs/>
+          <w:sz w:val="24"/>
+          <w:szCs w:val="24"/>
+          <w:lang w:val="en-GB"/>
+        </w:rPr>
+        <w:t>m</w:t>
+      </w:r>
+      <w:r>
+        <w:rPr>
+          <w:rFonts w:cstheme="minorHAnsi"/>
+          <w:sz w:val="24"/>
+          <w:szCs w:val="24"/>
+          <w:lang w:val="en-GB"/>
+        </w:rPr>
+        <w:t>-</w:t>
+      </w:r>
+      <w:proofErr w:type="spellStart"/>
+      <w:r>
+        <w:rPr>
+          <w:rFonts w:cstheme="minorHAnsi"/>
+          <w:sz w:val="24"/>
+          <w:szCs w:val="24"/>
+          <w:lang w:val="en-GB"/>
+        </w:rPr>
+        <w:t>th</w:t>
+      </w:r>
+      <w:proofErr w:type="spellEnd"/>
+      <w:r>
+        <w:rPr>
+          <w:rFonts w:cstheme="minorHAnsi"/>
+          <w:sz w:val="24"/>
+          <w:szCs w:val="24"/>
+          <w:lang w:val="en-GB"/>
+        </w:rPr>
+        <w:t xml:space="preserve"> principal component is</w:t>
+      </w:r>
+      <w:r>
+        <w:rPr>
+          <w:rFonts w:cstheme="minorHAnsi"/>
+          <w:sz w:val="24"/>
+          <w:szCs w:val="24"/>
+          <w:lang w:val="en-GB"/>
+        </w:rPr>
+        <w:t>:</w:t>
+      </w:r>
+    </w:p>
+    <w:p>
+      <w:pPr>
+        <w:rPr>
+          <w:rFonts w:eastAsiaTheme="minorEastAsia" w:cstheme="minorHAnsi"/>
+          <w:sz w:val="24"/>
+          <w:szCs w:val="24"/>
+          <w:lang w:val="en-GB"/>
+        </w:rPr>
+      </w:pPr>
+      <m:oMathPara>
+        <m:oMath>
+          <m:f>
+            <m:fPr>
+              <m:ctrlPr>
+                <w:rPr>
+                  <w:rFonts w:ascii="Cambria Math" w:hAnsi="Cambria Math" w:cstheme="minorHAnsi"/>
+                  <w:i/>
+                  <w:sz w:val="24"/>
+                  <w:szCs w:val="24"/>
+                  <w:lang w:val="en-GB"/>
+                </w:rPr>
+              </m:ctrlPr>
+            </m:fPr>
+            <m:num>
+              <m:r>
+                <w:rPr>
+                  <w:rFonts w:ascii="Cambria Math" w:hAnsi="Cambria Math" w:cstheme="minorHAnsi"/>
+                  <w:sz w:val="24"/>
+                  <w:szCs w:val="24"/>
+                  <w:lang w:val="en-GB"/>
+                </w:rPr>
+                <m:t>1</m:t>
+              </m:r>
+            </m:num>
+            <m:den>
+              <m:r>
+                <w:rPr>
+                  <w:rFonts w:ascii="Cambria Math" w:hAnsi="Cambria Math" w:cstheme="minorHAnsi"/>
+                  <w:sz w:val="24"/>
+                  <w:szCs w:val="24"/>
+                  <w:lang w:val="en-GB"/>
+                </w:rPr>
+                <m:t>n</m:t>
+              </m:r>
+            </m:den>
+          </m:f>
+          <m:nary>
+            <m:naryPr>
+              <m:chr m:val="∑"/>
+              <m:limLoc m:val="undOvr"/>
+              <m:ctrlPr>
+                <w:rPr>
+                  <w:rFonts w:ascii="Cambria Math" w:hAnsi="Cambria Math" w:cstheme="minorHAnsi"/>
+                  <w:i/>
+                  <w:sz w:val="24"/>
+                  <w:szCs w:val="24"/>
+                  <w:lang w:val="en-GB"/>
+                </w:rPr>
+              </m:ctrlPr>
+            </m:naryPr>
+            <m:sub>
+              <m:r>
+                <w:rPr>
+                  <w:rFonts w:ascii="Cambria Math" w:hAnsi="Cambria Math" w:cstheme="minorHAnsi"/>
+                  <w:sz w:val="24"/>
+                  <w:szCs w:val="24"/>
+                  <w:lang w:val="en-GB"/>
+                </w:rPr>
+                <m:t>i=1</m:t>
+              </m:r>
+            </m:sub>
+            <m:sup>
+              <m:r>
+                <w:rPr>
+                  <w:rFonts w:ascii="Cambria Math" w:hAnsi="Cambria Math" w:cstheme="minorHAnsi"/>
+                  <w:sz w:val="24"/>
+                  <w:szCs w:val="24"/>
+                  <w:lang w:val="en-GB"/>
+                </w:rPr>
+                <m:t>n</m:t>
+              </m:r>
+            </m:sup>
+            <m:e>
+              <m:sSubSup>
+                <m:sSubSupPr>
+                  <m:ctrlPr>
+                    <w:rPr>
+                      <w:rFonts w:ascii="Cambria Math" w:hAnsi="Cambria Math" w:cstheme="minorHAnsi"/>
+                      <w:i/>
+                      <w:sz w:val="24"/>
+                      <w:szCs w:val="24"/>
+                      <w:lang w:val="en-GB"/>
+                    </w:rPr>
+                  </m:ctrlPr>
+                </m:sSubSupPr>
+                <m:e>
+                  <m:r>
+                    <w:rPr>
+                      <w:rFonts w:ascii="Cambria Math" w:hAnsi="Cambria Math" w:cstheme="minorHAnsi"/>
+                      <w:sz w:val="24"/>
+                      <w:szCs w:val="24"/>
+                      <w:lang w:val="en-GB"/>
+                    </w:rPr>
+                    <m:t>x</m:t>
+                  </m:r>
+                </m:e>
+                <m:sub>
+                  <m:r>
+                    <w:rPr>
+                      <w:rFonts w:ascii="Cambria Math" w:hAnsi="Cambria Math" w:cstheme="minorHAnsi"/>
+                      <w:sz w:val="24"/>
+                      <w:szCs w:val="24"/>
+                      <w:lang w:val="en-GB"/>
+                    </w:rPr>
+                    <m:t>ij</m:t>
+                  </m:r>
+                </m:sub>
+                <m:sup>
+                  <m:r>
+                    <w:rPr>
+                      <w:rFonts w:ascii="Cambria Math" w:hAnsi="Cambria Math" w:cstheme="minorHAnsi"/>
+                      <w:sz w:val="24"/>
+                      <w:szCs w:val="24"/>
+                      <w:lang w:val="en-GB"/>
+                    </w:rPr>
+                    <m:t>2</m:t>
+                  </m:r>
+                </m:sup>
+              </m:sSubSup>
+            </m:e>
+          </m:nary>
+          <m:nary>
+            <m:naryPr>
+              <m:chr m:val="∑"/>
+              <m:limLoc m:val="undOvr"/>
+              <m:ctrlPr>
+                <w:rPr>
+                  <w:rFonts w:ascii="Cambria Math" w:hAnsi="Cambria Math" w:cstheme="minorHAnsi"/>
+                  <w:i/>
+                  <w:sz w:val="24"/>
+                  <w:szCs w:val="24"/>
+                  <w:lang w:val="en-GB"/>
+                </w:rPr>
+              </m:ctrlPr>
+            </m:naryPr>
+            <m:sub>
+              <m:r>
+                <w:rPr>
+                  <w:rFonts w:ascii="Cambria Math" w:hAnsi="Cambria Math" w:cstheme="minorHAnsi"/>
+                  <w:sz w:val="24"/>
+                  <w:szCs w:val="24"/>
+                  <w:lang w:val="en-GB"/>
+                </w:rPr>
+                <m:t>j=1</m:t>
+              </m:r>
+            </m:sub>
+            <m:sup>
+              <m:r>
+                <w:rPr>
+                  <w:rFonts w:ascii="Cambria Math" w:hAnsi="Cambria Math" w:cstheme="minorHAnsi"/>
+                  <w:sz w:val="24"/>
+                  <w:szCs w:val="24"/>
+                  <w:lang w:val="en-GB"/>
+                </w:rPr>
+                <m:t>p</m:t>
+              </m:r>
+            </m:sup>
+            <m:e/>
+          </m:nary>
+        </m:oMath>
+      </m:oMathPara>
+    </w:p>
+    <w:p>
+      <w:pPr>
+        <w:rPr>
+          <w:rFonts w:eastAsiaTheme="minorEastAsia" w:cstheme="minorHAnsi"/>
+          <w:sz w:val="24"/>
+          <w:szCs w:val="24"/>
+        </w:rPr>
+      </w:pPr>
+      <w:r>
+        <w:rPr>
+          <w:rFonts w:eastAsiaTheme="minorEastAsia" w:cstheme="minorHAnsi"/>
+          <w:sz w:val="24"/>
+          <w:szCs w:val="24"/>
+          <w:highlight w:val="yellow"/>
+        </w:rPr>
+        <w:t>[continuare la parte di teoria]</w:t>
+      </w:r>
+    </w:p>
+    <w:p>
+      <w:pPr>
+        <w:rPr>
+          <w:rFonts w:eastAsiaTheme="minorEastAsia" w:cstheme="minorHAnsi"/>
+          <w:sz w:val="24"/>
+          <w:szCs w:val="24"/>
+        </w:rPr>
+      </w:pPr>
+    </w:p>
+    <w:p>
+      <w:pPr>
+        <w:rPr>
+          <w:rFonts w:eastAsiaTheme="minorEastAsia" w:cstheme="minorHAnsi"/>
+          <w:sz w:val="24"/>
+          <w:szCs w:val="24"/>
+          <w:lang w:val="en-GB"/>
+        </w:rPr>
+      </w:pPr>
+      <w:r>
+        <w:rPr>
+          <w:rFonts w:eastAsiaTheme="minorEastAsia" w:cstheme="minorHAnsi"/>
+          <w:sz w:val="24"/>
+          <w:szCs w:val="24"/>
+          <w:lang w:val="en-GB"/>
+        </w:rPr>
+        <w:t>To</w:t>
+      </w:r>
+      <w:r>
+        <w:rPr>
+          <w:rFonts w:eastAsiaTheme="minorEastAsia" w:cstheme="minorHAnsi"/>
+          <w:sz w:val="24"/>
+          <w:szCs w:val="24"/>
+          <w:lang w:val="en-GB"/>
+        </w:rPr>
+        <w:t xml:space="preserve"> perform PCA o</w:t>
+      </w:r>
+      <w:r>
+        <w:rPr>
+          <w:rFonts w:eastAsiaTheme="minorEastAsia" w:cstheme="minorHAnsi"/>
+          <w:sz w:val="24"/>
+          <w:szCs w:val="24"/>
+          <w:lang w:val="en-GB"/>
+        </w:rPr>
+        <w:t xml:space="preserve">n our dataset we removed </w:t>
+      </w:r>
+      <w:r>
+        <w:rPr>
+          <w:rFonts w:eastAsiaTheme="minorEastAsia" w:cstheme="minorHAnsi"/>
+          <w:sz w:val="24"/>
+          <w:szCs w:val="24"/>
+          <w:lang w:val="en-GB"/>
+        </w:rPr>
+        <w:t>prefix DGN, PRZ and OC from categorical variables and then we normalized them.</w:t>
+      </w:r>
+    </w:p>
+    <w:p>
+      <w:pPr>
+        <w:rPr>
+          <w:rFonts w:eastAsiaTheme="minorEastAsia" w:cstheme="minorHAnsi"/>
+          <w:sz w:val="24"/>
+          <w:szCs w:val="24"/>
+          <w:lang w:val="en-GB"/>
+        </w:rPr>
+      </w:pPr>
+      <w:r>
+        <w:rPr>
+          <w:rFonts w:eastAsiaTheme="minorEastAsia" w:cstheme="minorHAnsi"/>
+          <w:sz w:val="24"/>
+          <w:szCs w:val="24"/>
+          <w:lang w:val="en-GB"/>
+        </w:rPr>
+        <w:t xml:space="preserve">After </w:t>
+      </w:r>
+      <w:r>
+        <w:rPr>
+          <w:rFonts w:eastAsiaTheme="minorEastAsia" w:cstheme="minorHAnsi"/>
+          <w:sz w:val="24"/>
+          <w:szCs w:val="24"/>
+          <w:lang w:val="en-GB"/>
+        </w:rPr>
+        <w:t xml:space="preserve">plotting the values of cumulative and normal </w:t>
+      </w:r>
+      <w:r>
+        <w:rPr>
+          <w:rFonts w:eastAsiaTheme="minorEastAsia" w:cstheme="minorHAnsi"/>
+          <w:sz w:val="24"/>
+          <w:szCs w:val="24"/>
+          <w:lang w:val="en-GB"/>
+        </w:rPr>
+        <w:t>explained variance, we decided to take the first 9 principal component that explain a cumulative variance of almost 90% as showed by following figure:</w:t>
+      </w:r>
+    </w:p>
+    <w:p>
+      <w:pPr>
+        <w:jc w:val="center"/>
+        <w:rPr>
+          <w:rFonts w:cstheme="minorHAnsi"/>
+          <w:sz w:val="24"/>
+          <w:szCs w:val="24"/>
+          <w:lang w:val="en-GB"/>
+        </w:rPr>
+      </w:pPr>
+      <w:r>
+        <w:rPr>
+          <w:noProof/>
+        </w:rPr>
+        <w:drawing>
+          <wp:inline distT="0" distB="0" distL="0" distR="0" wp14:anchorId="3B0CF169" wp14:editId="2C35FC3F">
+            <wp:extent cx="2719733" cy="1779763"/>
+            <wp:effectExtent l="0" t="0" r="4445" b="0"/>
+            <wp:docPr id="23" name="Immagine 23"/>
+            <wp:cNvGraphicFramePr>
+              <a:graphicFrameLocks xmlns:a="http://schemas.openxmlformats.org/drawingml/2006/main" noChangeAspect="1"/>
+            </wp:cNvGraphicFramePr>
+            <a:graphic xmlns:a="http://schemas.openxmlformats.org/drawingml/2006/main">
+              <a:graphicData uri="http://schemas.openxmlformats.org/drawingml/2006/picture">
+                <pic:pic xmlns:pic="http://schemas.openxmlformats.org/drawingml/2006/picture">
+                  <pic:nvPicPr>
+                    <pic:cNvPr id="1" name=""/>
+                    <pic:cNvPicPr/>
+                  </pic:nvPicPr>
+                  <pic:blipFill>
+                    <a:blip r:embed="rId33"/>
+                    <a:stretch>
+                      <a:fillRect/>
+                    </a:stretch>
+                  </pic:blipFill>
+                  <pic:spPr>
+                    <a:xfrm>
+                      <a:off x="0" y="0"/>
+                      <a:ext cx="2733672" cy="1788885"/>
+                    </a:xfrm>
+                    <a:prstGeom prst="rect">
+                      <a:avLst/>
+                    </a:prstGeom>
+                  </pic:spPr>
+                </pic:pic>
+              </a:graphicData>
+            </a:graphic>
+          </wp:inline>
+        </w:drawing>
+      </w:r>
+    </w:p>
+    <w:p>
+      <w:pPr>
+        <w:spacing w:after="0"/>
+        <w:rPr>
+          <w:lang w:val="en-GB"/>
+        </w:rPr>
+      </w:pPr>
+      <w:r>
+        <w:rPr>
+          <w:rFonts w:eastAsia="Times New Roman" w:cstheme="minorHAnsi"/>
+          <w:color w:val="123654"/>
+          <w:sz w:val="24"/>
+          <w:szCs w:val="24"/>
+          <w:lang w:val="en-GB" w:eastAsia="it-IT"/>
+        </w:rPr>
+        <w:t>The code for the above work can be found at:</w:t>
+      </w:r>
+    </w:p>
+    <w:p>
+      <w:pPr>
+        <w:rPr>
+          <w:rFonts w:cstheme="minorHAnsi"/>
+          <w:sz w:val="24"/>
+          <w:szCs w:val="24"/>
+          <w:lang w:val="en-GB"/>
+        </w:rPr>
+      </w:pPr>
+      <w:hyperlink r:id="rId34" w:history="1">
+        <w:r>
+          <w:rPr>
+            <w:rStyle w:val="Collegamentoipertestuale"/>
+            <w:rFonts w:cstheme="minorHAnsi"/>
+            <w:sz w:val="24"/>
+            <w:szCs w:val="24"/>
+            <w:lang w:val="en-GB"/>
+          </w:rPr>
+          <w:t>https://github.com/GiuseppeMoscarelli/Thoracic-Surgery/blob/main/src/3_PCA.ipynb</w:t>
+        </w:r>
+      </w:hyperlink>
+      <w:r>
+        <w:rPr>
+          <w:rFonts w:cstheme="minorHAnsi"/>
+          <w:sz w:val="24"/>
+          <w:szCs w:val="24"/>
+          <w:lang w:val="en-GB"/>
+        </w:rPr>
+        <w:t xml:space="preserve">. </w:t>
       </w:r>
     </w:p>
     <w:sectPr>
@@ -7276,6 +9395,7 @@
   <w:style w:type="character" w:default="1" w:styleId="Carpredefinitoparagrafo">
     <w:name w:val="Default Paragraph Font"/>
     <w:uiPriority w:val="1"/>
+    <w:semiHidden/>
     <w:unhideWhenUsed/>
   </w:style>
   <w:style w:type="table" w:default="1" w:styleId="Tabellanormale">

</xml_diff>

<commit_message>
update PCA section of the report (1)
</commit_message>
<xml_diff>
--- a/Thoracic Srurgery Report.docx
+++ b/Thoracic Srurgery Report.docx
@@ -6443,17 +6443,33 @@
         </w:rPr>
         <w:t xml:space="preserve">while preserving as much of the data's </w:t>
       </w:r>
-      <w:proofErr w:type="spellStart"/>
-      <w:r>
-        <w:rPr>
-          <w:rFonts w:cstheme="minorHAnsi"/>
-          <w:sz w:val="24"/>
-          <w:szCs w:val="24"/>
-          <w:lang w:val="en-GB"/>
-        </w:rPr>
-        <w:t>informtion</w:t>
-      </w:r>
-      <w:proofErr w:type="spellEnd"/>
+      <w:r>
+        <w:rPr>
+          <w:rFonts w:cstheme="minorHAnsi"/>
+          <w:sz w:val="24"/>
+          <w:szCs w:val="24"/>
+          <w:lang w:val="en-GB"/>
+        </w:rPr>
+        <w:t>inform</w:t>
+      </w:r>
+      <w:r>
+        <w:rPr>
+          <w:rFonts w:cstheme="minorHAnsi"/>
+          <w:sz w:val="24"/>
+          <w:szCs w:val="24"/>
+          <w:lang w:val="en-GB"/>
+        </w:rPr>
+        <w:t>a</w:t>
+      </w:r>
+      <w:r>
+        <w:rPr>
+          <w:rFonts w:cstheme="minorHAnsi"/>
+          <w:sz w:val="24"/>
+          <w:szCs w:val="24"/>
+          <w:lang w:val="en-GB"/>
+        </w:rPr>
+        <w:t>tion</w:t>
+      </w:r>
       <w:r>
         <w:rPr>
           <w:rFonts w:cstheme="minorHAnsi"/>
@@ -6914,7 +6930,34 @@
           <w:szCs w:val="24"/>
           <w:lang w:val="en-GB"/>
         </w:rPr>
-        <w:t xml:space="preserve"> first principal component can equivalently be defined as a</w:t>
+        <w:t xml:space="preserve"> first principal component can </w:t>
+      </w:r>
+      <w:r>
+        <w:rPr>
+          <w:rFonts w:cstheme="minorHAnsi"/>
+          <w:sz w:val="24"/>
+          <w:szCs w:val="24"/>
+          <w:lang w:val="en-GB"/>
+        </w:rPr>
+        <w:t>be</w:t>
+      </w:r>
+      <w:r>
+        <w:rPr>
+          <w:rFonts w:cstheme="minorHAnsi"/>
+          <w:sz w:val="24"/>
+          <w:szCs w:val="24"/>
+          <w:lang w:val="en-GB"/>
+        </w:rPr>
+        <w:t xml:space="preserve"> </w:t>
+      </w:r>
+      <w:r>
+        <w:rPr>
+          <w:rFonts w:cstheme="minorHAnsi"/>
+          <w:sz w:val="24"/>
+          <w:szCs w:val="24"/>
+          <w:lang w:val="en-GB"/>
+        </w:rPr>
+        <w:t>equivalently defined as a</w:t>
       </w:r>
       <w:r>
         <w:rPr>
@@ -7328,9 +7371,127 @@
                 </m:r>
               </m:sub>
             </m:sSub>
+            <m:r>
+              <w:rPr>
+                <w:rFonts w:ascii="Cambria Math" w:hAnsi="Cambria Math" w:cstheme="minorHAnsi"/>
+                <w:sz w:val="24"/>
+                <w:szCs w:val="24"/>
+                <w:lang w:val="en-GB"/>
+              </w:rPr>
+              <m:t xml:space="preserve">          with </m:t>
+            </m:r>
+            <m:nary>
+              <m:naryPr>
+                <m:chr m:val="∑"/>
+                <m:limLoc m:val="undOvr"/>
+                <m:supHide m:val="1"/>
+                <m:ctrlPr>
+                  <w:rPr>
+                    <w:rFonts w:ascii="Cambria Math" w:hAnsi="Cambria Math" w:cstheme="minorHAnsi"/>
+                    <w:i/>
+                    <w:sz w:val="24"/>
+                    <w:szCs w:val="24"/>
+                    <w:lang w:val="en-GB"/>
+                  </w:rPr>
+                </m:ctrlPr>
+              </m:naryPr>
+              <m:sub>
+                <m:r>
+                  <w:rPr>
+                    <w:rFonts w:ascii="Cambria Math" w:hAnsi="Cambria Math" w:cstheme="minorHAnsi"/>
+                    <w:sz w:val="24"/>
+                    <w:szCs w:val="24"/>
+                    <w:lang w:val="en-GB"/>
+                  </w:rPr>
+                  <m:t>i</m:t>
+                </m:r>
+              </m:sub>
+              <m:sup/>
+              <m:e>
+                <m:sSup>
+                  <m:sSupPr>
+                    <m:ctrlPr>
+                      <w:rPr>
+                        <w:rFonts w:ascii="Cambria Math" w:hAnsi="Cambria Math" w:cstheme="minorHAnsi"/>
+                        <w:i/>
+                        <w:sz w:val="24"/>
+                        <w:szCs w:val="24"/>
+                        <w:lang w:val="en-GB"/>
+                      </w:rPr>
+                    </m:ctrlPr>
+                  </m:sSupPr>
+                  <m:e>
+                    <m:sSub>
+                      <m:sSubPr>
+                        <m:ctrlPr>
+                          <w:rPr>
+                            <w:rFonts w:ascii="Cambria Math" w:hAnsi="Cambria Math" w:cstheme="minorHAnsi"/>
+                            <w:i/>
+                            <w:sz w:val="24"/>
+                            <w:szCs w:val="24"/>
+                            <w:lang w:val="en-GB"/>
+                          </w:rPr>
+                        </m:ctrlPr>
+                      </m:sSubPr>
+                      <m:e>
+                        <m:r>
+                          <w:rPr>
+                            <w:rFonts w:ascii="Cambria Math" w:hAnsi="Cambria Math" w:cstheme="minorHAnsi"/>
+                            <w:sz w:val="24"/>
+                            <w:szCs w:val="24"/>
+                            <w:lang w:val="en-GB"/>
+                          </w:rPr>
+                          <m:t>a</m:t>
+                        </m:r>
+                      </m:e>
+                      <m:sub>
+                        <m:r>
+                          <w:rPr>
+                            <w:rFonts w:ascii="Cambria Math" w:hAnsi="Cambria Math" w:cstheme="minorHAnsi"/>
+                            <w:sz w:val="24"/>
+                            <w:szCs w:val="24"/>
+                            <w:lang w:val="en-GB"/>
+                          </w:rPr>
+                          <m:t>i1</m:t>
+                        </m:r>
+                      </m:sub>
+                    </m:sSub>
+                  </m:e>
+                  <m:sup>
+                    <m:r>
+                      <w:rPr>
+                        <w:rFonts w:ascii="Cambria Math" w:hAnsi="Cambria Math" w:cstheme="minorHAnsi"/>
+                        <w:sz w:val="24"/>
+                        <w:szCs w:val="24"/>
+                        <w:lang w:val="en-GB"/>
+                      </w:rPr>
+                      <m:t>2</m:t>
+                    </m:r>
+                  </m:sup>
+                </m:sSup>
+              </m:e>
+            </m:nary>
           </m:e>
         </m:nary>
+        <m:r>
+          <w:rPr>
+            <w:rFonts w:ascii="Cambria Math" w:hAnsi="Cambria Math" w:cstheme="minorHAnsi"/>
+            <w:sz w:val="24"/>
+            <w:szCs w:val="24"/>
+            <w:lang w:val="en-GB"/>
+          </w:rPr>
+          <m:t>=1</m:t>
+        </m:r>
       </m:oMath>
+      <w:r>
+        <w:rPr>
+          <w:rFonts w:eastAsiaTheme="minorEastAsia" w:cstheme="minorHAnsi"/>
+          <w:sz w:val="24"/>
+          <w:szCs w:val="24"/>
+          <w:lang w:val="en-GB"/>
+        </w:rPr>
+        <w:t xml:space="preserve">  </w:t>
+      </w:r>
     </w:p>
     <w:p>
       <w:pPr>
@@ -7774,6 +7935,306 @@
           <w:szCs w:val="24"/>
           <w:lang w:val="en-GB"/>
         </w:rPr>
+        <w:t>In</w:t>
+      </w:r>
+      <w:r>
+        <w:rPr>
+          <w:rFonts w:cstheme="minorHAnsi"/>
+          <w:sz w:val="24"/>
+          <w:szCs w:val="24"/>
+          <w:lang w:val="en-GB"/>
+        </w:rPr>
+        <w:t xml:space="preserve"> mathematical terms</w:t>
+      </w:r>
+      <w:r>
+        <w:rPr>
+          <w:rFonts w:cstheme="minorHAnsi"/>
+          <w:sz w:val="24"/>
+          <w:szCs w:val="24"/>
+          <w:lang w:val="en-GB"/>
+        </w:rPr>
+        <w:t>,</w:t>
+      </w:r>
+      <w:r>
+        <w:rPr>
+          <w:rFonts w:cstheme="minorHAnsi"/>
+          <w:sz w:val="24"/>
+          <w:szCs w:val="24"/>
+          <w:lang w:val="en-GB"/>
+        </w:rPr>
+        <w:t xml:space="preserve"> the problem of PCA</w:t>
+      </w:r>
+      <w:r>
+        <w:rPr>
+          <w:rFonts w:cstheme="minorHAnsi"/>
+          <w:sz w:val="24"/>
+          <w:szCs w:val="24"/>
+          <w:lang w:val="en-GB"/>
+        </w:rPr>
+        <w:t xml:space="preserve"> in term of variance</w:t>
+      </w:r>
+      <w:r>
+        <w:rPr>
+          <w:rFonts w:cstheme="minorHAnsi"/>
+          <w:sz w:val="24"/>
+          <w:szCs w:val="24"/>
+          <w:lang w:val="en-GB"/>
+        </w:rPr>
+        <w:t xml:space="preserve"> can be formulated as:</w:t>
+      </w:r>
+    </w:p>
+    <w:p>
+      <w:pPr>
+        <w:rPr>
+          <w:rFonts w:cstheme="minorHAnsi"/>
+          <w:sz w:val="24"/>
+          <w:szCs w:val="24"/>
+          <w:lang w:val="en-GB"/>
+        </w:rPr>
+      </w:pPr>
+      <m:oMathPara>
+        <m:oMath>
+          <m:func>
+            <m:funcPr>
+              <m:ctrlPr>
+                <w:rPr>
+                  <w:rFonts w:ascii="Cambria Math" w:hAnsi="Cambria Math" w:cstheme="minorHAnsi"/>
+                  <w:i/>
+                  <w:sz w:val="24"/>
+                  <w:szCs w:val="24"/>
+                  <w:lang w:val="en-GB"/>
+                </w:rPr>
+              </m:ctrlPr>
+            </m:funcPr>
+            <m:fName>
+              <m:sSub>
+                <m:sSubPr>
+                  <m:ctrlPr>
+                    <w:rPr>
+                      <w:rFonts w:ascii="Cambria Math" w:hAnsi="Cambria Math" w:cstheme="minorHAnsi"/>
+                      <w:i/>
+                      <w:sz w:val="24"/>
+                      <w:szCs w:val="24"/>
+                      <w:lang w:val="en-GB"/>
+                    </w:rPr>
+                  </m:ctrlPr>
+                </m:sSubPr>
+                <m:e>
+                  <m:r>
+                    <w:rPr>
+                      <w:rFonts w:ascii="Cambria Math" w:hAnsi="Cambria Math" w:cstheme="minorHAnsi"/>
+                      <w:sz w:val="24"/>
+                      <w:szCs w:val="24"/>
+                      <w:lang w:val="en-GB"/>
+                    </w:rPr>
+                    <m:t>PC</m:t>
+                  </m:r>
+                </m:e>
+                <m:sub>
+                  <m:r>
+                    <w:rPr>
+                      <w:rFonts w:ascii="Cambria Math" w:hAnsi="Cambria Math" w:cstheme="minorHAnsi"/>
+                      <w:sz w:val="24"/>
+                      <w:szCs w:val="24"/>
+                      <w:lang w:val="en-GB"/>
+                    </w:rPr>
+                    <m:t>i</m:t>
+                  </m:r>
+                </m:sub>
+              </m:sSub>
+              <m:r>
+                <w:rPr>
+                  <w:rFonts w:ascii="Cambria Math" w:hAnsi="Cambria Math" w:cstheme="minorHAnsi"/>
+                  <w:sz w:val="24"/>
+                  <w:szCs w:val="24"/>
+                  <w:lang w:val="en-GB"/>
+                </w:rPr>
+                <m:t>=</m:t>
+              </m:r>
+              <m:limLow>
+                <m:limLowPr>
+                  <m:ctrlPr>
+                    <w:rPr>
+                      <w:rFonts w:ascii="Cambria Math" w:hAnsi="Cambria Math" w:cstheme="minorHAnsi"/>
+                      <w:i/>
+                      <w:sz w:val="24"/>
+                      <w:szCs w:val="24"/>
+                      <w:lang w:val="en-GB"/>
+                    </w:rPr>
+                  </m:ctrlPr>
+                </m:limLowPr>
+                <m:e>
+                  <m:r>
+                    <m:rPr>
+                      <m:sty m:val="p"/>
+                    </m:rPr>
+                    <w:rPr>
+                      <w:rFonts w:ascii="Cambria Math" w:hAnsi="Cambria Math" w:cstheme="minorHAnsi"/>
+                      <w:sz w:val="24"/>
+                      <w:szCs w:val="24"/>
+                      <w:lang w:val="en-GB"/>
+                    </w:rPr>
+                    <m:t>max</m:t>
+                  </m:r>
+                </m:e>
+                <m:lim>
+                  <m:d>
+                    <m:dPr>
+                      <m:begChr m:val="‖"/>
+                      <m:endChr m:val="‖"/>
+                      <m:ctrlPr>
+                        <w:rPr>
+                          <w:rFonts w:ascii="Cambria Math" w:hAnsi="Cambria Math" w:cstheme="minorHAnsi"/>
+                          <w:i/>
+                          <w:sz w:val="24"/>
+                          <w:szCs w:val="24"/>
+                          <w:lang w:val="en-GB"/>
+                        </w:rPr>
+                      </m:ctrlPr>
+                    </m:dPr>
+                    <m:e>
+                      <m:r>
+                        <w:rPr>
+                          <w:rFonts w:ascii="Cambria Math" w:hAnsi="Cambria Math" w:cstheme="minorHAnsi"/>
+                          <w:sz w:val="24"/>
+                          <w:szCs w:val="24"/>
+                          <w:lang w:val="en-GB"/>
+                        </w:rPr>
+                        <m:t>PC</m:t>
+                      </m:r>
+                    </m:e>
+                  </m:d>
+                  <m:r>
+                    <w:rPr>
+                      <w:rFonts w:ascii="Cambria Math" w:hAnsi="Cambria Math" w:cstheme="minorHAnsi"/>
+                      <w:sz w:val="24"/>
+                      <w:szCs w:val="24"/>
+                      <w:lang w:val="en-GB"/>
+                    </w:rPr>
+                    <m:t>=1</m:t>
+                  </m:r>
+                </m:lim>
+              </m:limLow>
+            </m:fName>
+            <m:e>
+              <m:r>
+                <w:rPr>
+                  <w:rFonts w:ascii="Cambria Math" w:hAnsi="Cambria Math" w:cstheme="minorHAnsi"/>
+                  <w:sz w:val="24"/>
+                  <w:szCs w:val="24"/>
+                  <w:lang w:val="en-GB"/>
+                </w:rPr>
+                <m:t>Var(PC)</m:t>
+              </m:r>
+            </m:e>
+          </m:func>
+          <m:r>
+            <w:rPr>
+              <w:rFonts w:ascii="Cambria Math" w:hAnsi="Cambria Math" w:cstheme="minorHAnsi"/>
+              <w:sz w:val="24"/>
+              <w:szCs w:val="24"/>
+              <w:lang w:val="en-GB"/>
+            </w:rPr>
+            <m:t xml:space="preserve">     |    </m:t>
+          </m:r>
+          <m:d>
+            <m:dPr>
+              <m:begChr m:val="〈"/>
+              <m:endChr m:val="〉"/>
+              <m:ctrlPr>
+                <w:rPr>
+                  <w:rFonts w:ascii="Cambria Math" w:hAnsi="Cambria Math" w:cstheme="minorHAnsi"/>
+                  <w:i/>
+                  <w:sz w:val="24"/>
+                  <w:szCs w:val="24"/>
+                  <w:lang w:val="en-GB"/>
+                </w:rPr>
+              </m:ctrlPr>
+            </m:dPr>
+            <m:e>
+              <m:r>
+                <w:rPr>
+                  <w:rFonts w:ascii="Cambria Math" w:hAnsi="Cambria Math" w:cstheme="minorHAnsi"/>
+                  <w:sz w:val="24"/>
+                  <w:szCs w:val="24"/>
+                  <w:lang w:val="en-GB"/>
+                </w:rPr>
+                <m:t xml:space="preserve">PC, </m:t>
+              </m:r>
+              <m:sSub>
+                <m:sSubPr>
+                  <m:ctrlPr>
+                    <w:rPr>
+                      <w:rFonts w:ascii="Cambria Math" w:hAnsi="Cambria Math" w:cstheme="minorHAnsi"/>
+                      <w:i/>
+                      <w:sz w:val="24"/>
+                      <w:szCs w:val="24"/>
+                      <w:lang w:val="en-GB"/>
+                    </w:rPr>
+                  </m:ctrlPr>
+                </m:sSubPr>
+                <m:e>
+                  <m:r>
+                    <w:rPr>
+                      <w:rFonts w:ascii="Cambria Math" w:hAnsi="Cambria Math" w:cstheme="minorHAnsi"/>
+                      <w:sz w:val="24"/>
+                      <w:szCs w:val="24"/>
+                      <w:lang w:val="en-GB"/>
+                    </w:rPr>
+                    <m:t>PC</m:t>
+                  </m:r>
+                </m:e>
+                <m:sub>
+                  <m:r>
+                    <w:rPr>
+                      <w:rFonts w:ascii="Cambria Math" w:hAnsi="Cambria Math" w:cstheme="minorHAnsi"/>
+                      <w:sz w:val="24"/>
+                      <w:szCs w:val="24"/>
+                      <w:lang w:val="en-GB"/>
+                    </w:rPr>
+                    <m:t>j</m:t>
+                  </m:r>
+                </m:sub>
+              </m:sSub>
+            </m:e>
+          </m:d>
+          <m:r>
+            <w:rPr>
+              <w:rFonts w:ascii="Cambria Math" w:hAnsi="Cambria Math" w:cstheme="minorHAnsi"/>
+              <w:sz w:val="24"/>
+              <w:szCs w:val="24"/>
+              <w:lang w:val="en-GB"/>
+            </w:rPr>
+            <m:t>=0</m:t>
+          </m:r>
+          <m:r>
+            <w:rPr>
+              <w:rFonts w:ascii="Cambria Math" w:hAnsi="Cambria Math" w:cstheme="minorHAnsi"/>
+              <w:sz w:val="24"/>
+              <w:szCs w:val="24"/>
+              <w:lang w:val="en-GB"/>
+            </w:rPr>
+            <m:t xml:space="preserve">  ∀ j&lt;i</m:t>
+          </m:r>
+        </m:oMath>
+      </m:oMathPara>
+    </w:p>
+    <w:p>
+      <w:pPr>
+        <w:rPr>
+          <w:rFonts w:cstheme="minorHAnsi"/>
+          <w:sz w:val="24"/>
+          <w:szCs w:val="24"/>
+          <w:lang w:val="en-GB"/>
+        </w:rPr>
+      </w:pPr>
+      <w:r>
+        <w:rPr>
+          <w:rFonts w:cstheme="minorHAnsi"/>
+          <w:sz w:val="24"/>
+          <w:szCs w:val="24"/>
+          <w:lang w:val="en-GB"/>
+        </w:rPr>
         <w:t>So, i</w:t>
       </w:r>
       <w:r>
@@ -7916,7 +8377,6 @@
           <w:szCs w:val="24"/>
           <w:lang w:val="en-GB"/>
         </w:rPr>
-        <w:lastRenderedPageBreak/>
         <w:t>In order to</w:t>
       </w:r>
       <w:proofErr w:type="gramEnd"/>
@@ -7927,7 +8387,25 @@
           <w:szCs w:val="24"/>
           <w:lang w:val="en-GB"/>
         </w:rPr>
-        <w:t xml:space="preserve"> estimate the variance explained by each component e to understand the importance of each component we have to compute the </w:t>
+        <w:t xml:space="preserve"> estimate the variance explained by each component </w:t>
+      </w:r>
+      <w:r>
+        <w:rPr>
+          <w:rFonts w:cstheme="minorHAnsi"/>
+          <w:sz w:val="24"/>
+          <w:szCs w:val="24"/>
+          <w:lang w:val="en-GB"/>
+        </w:rPr>
+        <w:t>and</w:t>
+      </w:r>
+      <w:r>
+        <w:rPr>
+          <w:rFonts w:cstheme="minorHAnsi"/>
+          <w:sz w:val="24"/>
+          <w:szCs w:val="24"/>
+          <w:lang w:val="en-GB"/>
+        </w:rPr>
+        <w:t xml:space="preserve"> to understand the importance of each component we have to compute the </w:t>
       </w:r>
       <w:r>
         <w:rPr>
@@ -7995,7 +8473,25 @@
           <w:szCs w:val="24"/>
           <w:lang w:val="en-GB"/>
         </w:rPr>
-        <w:t xml:space="preserve"> composed by n observations</w:t>
+        <w:t xml:space="preserve"> </w:t>
+      </w:r>
+      <w:r>
+        <w:rPr>
+          <w:rFonts w:cstheme="minorHAnsi"/>
+          <w:sz w:val="24"/>
+          <w:szCs w:val="24"/>
+          <w:lang w:val="en-GB"/>
+        </w:rPr>
+        <w:t xml:space="preserve">X </w:t>
+      </w:r>
+      <w:r>
+        <w:rPr>
+          <w:rFonts w:cstheme="minorHAnsi"/>
+          <w:sz w:val="24"/>
+          <w:szCs w:val="24"/>
+          <w:lang w:val="en-GB"/>
+        </w:rPr>
+        <w:t>composed by n observations</w:t>
       </w:r>
       <w:r>
         <w:rPr>
@@ -8551,7 +9047,25 @@
           <w:szCs w:val="24"/>
           <w:highlight w:val="yellow"/>
         </w:rPr>
-        <w:t>[continuare la parte di teoria]</w:t>
+        <w:t>[co</w:t>
+      </w:r>
+      <w:r>
+        <w:rPr>
+          <w:rFonts w:eastAsiaTheme="minorEastAsia" w:cstheme="minorHAnsi"/>
+          <w:sz w:val="24"/>
+          <w:szCs w:val="24"/>
+          <w:highlight w:val="yellow"/>
+        </w:rPr>
+        <w:t>mpletare</w:t>
+      </w:r>
+      <w:r>
+        <w:rPr>
+          <w:rFonts w:eastAsiaTheme="minorEastAsia" w:cstheme="minorHAnsi"/>
+          <w:sz w:val="24"/>
+          <w:szCs w:val="24"/>
+          <w:highlight w:val="yellow"/>
+        </w:rPr>
+        <w:t xml:space="preserve"> la parte di teoria]</w:t>
       </w:r>
     </w:p>
     <w:p>

</xml_diff>